<commit_message>
push before deleting files
</commit_message>
<xml_diff>
--- a/Chapter/Chapter3_Attempt1_OguzKaanYildirim.docx
+++ b/Chapter/Chapter3_Attempt1_OguzKaanYildirim.docx
@@ -217,6 +217,8 @@
       <w:sdtPr>
         <w:rPr>
           <w:color w:val="auto"/>
+          <w:spacing w:val="0"/>
+          <w:w w:val="100"/>
           <w:sz w:val="22"/>
           <w:szCs w:val="22"/>
         </w:rPr>
@@ -231,8 +233,6 @@
           <w:b/>
           <w:bCs/>
           <w:noProof/>
-          <w:spacing w:val="0"/>
-          <w:w w:val="100"/>
         </w:rPr>
       </w:sdtEndPr>
       <w:sdtContent>
@@ -256,7 +256,6 @@
               <w:rFonts w:asciiTheme="minorHAnsi" w:eastAsiaTheme="minorEastAsia" w:hAnsiTheme="minorHAnsi" w:cstheme="minorBidi"/>
               <w:noProof/>
               <w:kern w:val="2"/>
-              <w:lang/>
               <w14:ligatures w14:val="standardContextual"/>
             </w:rPr>
           </w:pPr>
@@ -338,7 +337,6 @@
               <w:rFonts w:asciiTheme="minorHAnsi" w:eastAsiaTheme="minorEastAsia" w:hAnsiTheme="minorHAnsi" w:cstheme="minorBidi"/>
               <w:noProof/>
               <w:kern w:val="2"/>
-              <w:lang/>
               <w14:ligatures w14:val="standardContextual"/>
             </w:rPr>
           </w:pPr>
@@ -442,7 +440,6 @@
               <w:rFonts w:asciiTheme="minorHAnsi" w:eastAsiaTheme="minorEastAsia" w:hAnsiTheme="minorHAnsi" w:cstheme="minorBidi"/>
               <w:noProof/>
               <w:kern w:val="2"/>
-              <w:lang/>
               <w14:ligatures w14:val="standardContextual"/>
             </w:rPr>
           </w:pPr>
@@ -459,7 +456,6 @@
                 <w:rFonts w:asciiTheme="minorHAnsi" w:eastAsiaTheme="minorEastAsia" w:hAnsiTheme="minorHAnsi" w:cstheme="minorBidi"/>
                 <w:noProof/>
                 <w:kern w:val="2"/>
-                <w:lang/>
                 <w14:ligatures w14:val="standardContextual"/>
               </w:rPr>
               <w:tab/>
@@ -533,7 +529,6 @@
               <w:rFonts w:asciiTheme="minorHAnsi" w:eastAsiaTheme="minorEastAsia" w:hAnsiTheme="minorHAnsi" w:cstheme="minorBidi"/>
               <w:noProof/>
               <w:kern w:val="2"/>
-              <w:lang/>
               <w14:ligatures w14:val="standardContextual"/>
             </w:rPr>
           </w:pPr>
@@ -550,7 +545,6 @@
                 <w:rFonts w:asciiTheme="minorHAnsi" w:eastAsiaTheme="minorEastAsia" w:hAnsiTheme="minorHAnsi" w:cstheme="minorBidi"/>
                 <w:noProof/>
                 <w:kern w:val="2"/>
-                <w:lang/>
                 <w14:ligatures w14:val="standardContextual"/>
               </w:rPr>
               <w:tab/>
@@ -622,7 +616,6 @@
             <w:spacing w:line="480" w:lineRule="auto"/>
             <w:rPr>
               <w:noProof/>
-              <w:lang/>
             </w:rPr>
           </w:pPr>
           <w:hyperlink w:anchor="_Toc178958378" w:history="1">
@@ -636,7 +629,6 @@
             <w:r>
               <w:rPr>
                 <w:noProof/>
-                <w:lang/>
               </w:rPr>
               <w:tab/>
             </w:r>
@@ -707,7 +699,6 @@
             <w:spacing w:line="480" w:lineRule="auto"/>
             <w:rPr>
               <w:noProof/>
-              <w:lang/>
             </w:rPr>
           </w:pPr>
           <w:hyperlink w:anchor="_Toc178958379" w:history="1">
@@ -721,7 +712,6 @@
             <w:r>
               <w:rPr>
                 <w:noProof/>
-                <w:lang/>
               </w:rPr>
               <w:tab/>
             </w:r>
@@ -792,7 +782,6 @@
             <w:spacing w:line="480" w:lineRule="auto"/>
             <w:rPr>
               <w:noProof/>
-              <w:lang/>
             </w:rPr>
           </w:pPr>
           <w:hyperlink w:anchor="_Toc178958380" w:history="1">
@@ -806,7 +795,6 @@
             <w:r>
               <w:rPr>
                 <w:noProof/>
-                <w:lang/>
               </w:rPr>
               <w:tab/>
             </w:r>
@@ -879,7 +867,6 @@
               <w:rFonts w:asciiTheme="minorHAnsi" w:eastAsiaTheme="minorEastAsia" w:hAnsiTheme="minorHAnsi" w:cstheme="minorBidi"/>
               <w:noProof/>
               <w:kern w:val="2"/>
-              <w:lang/>
               <w14:ligatures w14:val="standardContextual"/>
             </w:rPr>
           </w:pPr>
@@ -896,7 +883,6 @@
                 <w:rFonts w:asciiTheme="minorHAnsi" w:eastAsiaTheme="minorEastAsia" w:hAnsiTheme="minorHAnsi" w:cstheme="minorBidi"/>
                 <w:noProof/>
                 <w:kern w:val="2"/>
-                <w:lang/>
                 <w14:ligatures w14:val="standardContextual"/>
               </w:rPr>
               <w:tab/>
@@ -968,7 +954,6 @@
             <w:spacing w:line="480" w:lineRule="auto"/>
             <w:rPr>
               <w:noProof/>
-              <w:lang/>
             </w:rPr>
           </w:pPr>
           <w:hyperlink w:anchor="_Toc178958382" w:history="1">
@@ -982,7 +967,6 @@
             <w:r>
               <w:rPr>
                 <w:noProof/>
-                <w:lang/>
               </w:rPr>
               <w:tab/>
             </w:r>
@@ -1053,7 +1037,6 @@
             <w:spacing w:line="480" w:lineRule="auto"/>
             <w:rPr>
               <w:noProof/>
-              <w:lang/>
             </w:rPr>
           </w:pPr>
           <w:hyperlink w:anchor="_Toc178958383" w:history="1">
@@ -1067,7 +1050,6 @@
             <w:r>
               <w:rPr>
                 <w:noProof/>
-                <w:lang/>
               </w:rPr>
               <w:tab/>
             </w:r>
@@ -1138,7 +1120,6 @@
             <w:spacing w:line="480" w:lineRule="auto"/>
             <w:rPr>
               <w:noProof/>
-              <w:lang/>
             </w:rPr>
           </w:pPr>
           <w:hyperlink w:anchor="_Toc178958384" w:history="1">
@@ -1152,7 +1133,6 @@
             <w:r>
               <w:rPr>
                 <w:noProof/>
-                <w:lang/>
               </w:rPr>
               <w:tab/>
             </w:r>
@@ -1223,7 +1203,6 @@
             <w:spacing w:line="480" w:lineRule="auto"/>
             <w:rPr>
               <w:noProof/>
-              <w:lang/>
             </w:rPr>
           </w:pPr>
           <w:hyperlink w:anchor="_Toc178958385" w:history="1">
@@ -1237,7 +1216,6 @@
             <w:r>
               <w:rPr>
                 <w:noProof/>
-                <w:lang/>
               </w:rPr>
               <w:tab/>
             </w:r>
@@ -1308,7 +1286,6 @@
             <w:spacing w:line="480" w:lineRule="auto"/>
             <w:rPr>
               <w:noProof/>
-              <w:lang/>
             </w:rPr>
           </w:pPr>
           <w:hyperlink w:anchor="_Toc178958386" w:history="1">
@@ -1322,7 +1299,6 @@
             <w:r>
               <w:rPr>
                 <w:noProof/>
-                <w:lang/>
               </w:rPr>
               <w:tab/>
             </w:r>
@@ -1393,7 +1369,6 @@
             <w:spacing w:line="480" w:lineRule="auto"/>
             <w:rPr>
               <w:noProof/>
-              <w:lang/>
             </w:rPr>
           </w:pPr>
           <w:hyperlink w:anchor="_Toc178958387" w:history="1">
@@ -1407,7 +1382,6 @@
             <w:r>
               <w:rPr>
                 <w:noProof/>
-                <w:lang/>
               </w:rPr>
               <w:tab/>
             </w:r>
@@ -1478,7 +1452,6 @@
             <w:spacing w:line="480" w:lineRule="auto"/>
             <w:rPr>
               <w:noProof/>
-              <w:lang/>
             </w:rPr>
           </w:pPr>
           <w:hyperlink w:anchor="_Toc178958388" w:history="1">
@@ -1492,7 +1465,6 @@
             <w:r>
               <w:rPr>
                 <w:noProof/>
-                <w:lang/>
               </w:rPr>
               <w:tab/>
             </w:r>
@@ -1563,7 +1535,6 @@
             <w:spacing w:line="480" w:lineRule="auto"/>
             <w:rPr>
               <w:noProof/>
-              <w:lang/>
             </w:rPr>
           </w:pPr>
           <w:hyperlink w:anchor="_Toc178958389" w:history="1">
@@ -1577,7 +1548,6 @@
             <w:r>
               <w:rPr>
                 <w:noProof/>
-                <w:lang/>
               </w:rPr>
               <w:tab/>
             </w:r>
@@ -1648,7 +1618,6 @@
             <w:spacing w:line="480" w:lineRule="auto"/>
             <w:rPr>
               <w:noProof/>
-              <w:lang/>
             </w:rPr>
           </w:pPr>
           <w:hyperlink w:anchor="_Toc178958390" w:history="1">
@@ -1662,7 +1631,6 @@
             <w:r>
               <w:rPr>
                 <w:noProof/>
-                <w:lang/>
               </w:rPr>
               <w:tab/>
             </w:r>
@@ -1733,7 +1701,6 @@
             <w:spacing w:line="480" w:lineRule="auto"/>
             <w:rPr>
               <w:noProof/>
-              <w:lang/>
             </w:rPr>
           </w:pPr>
           <w:hyperlink w:anchor="_Toc178958391" w:history="1">
@@ -1747,7 +1714,6 @@
             <w:r>
               <w:rPr>
                 <w:noProof/>
-                <w:lang/>
               </w:rPr>
               <w:tab/>
             </w:r>
@@ -1818,7 +1784,6 @@
             <w:spacing w:line="480" w:lineRule="auto"/>
             <w:rPr>
               <w:noProof/>
-              <w:lang/>
             </w:rPr>
           </w:pPr>
           <w:hyperlink w:anchor="_Toc178958392" w:history="1">
@@ -1832,7 +1797,6 @@
             <w:r>
               <w:rPr>
                 <w:noProof/>
-                <w:lang/>
               </w:rPr>
               <w:tab/>
             </w:r>
@@ -1903,7 +1867,6 @@
             <w:spacing w:line="480" w:lineRule="auto"/>
             <w:rPr>
               <w:noProof/>
-              <w:lang/>
             </w:rPr>
           </w:pPr>
           <w:hyperlink w:anchor="_Toc178958393" w:history="1">
@@ -1917,7 +1880,6 @@
             <w:r>
               <w:rPr>
                 <w:noProof/>
-                <w:lang/>
               </w:rPr>
               <w:tab/>
             </w:r>
@@ -1988,7 +1950,6 @@
             <w:spacing w:line="480" w:lineRule="auto"/>
             <w:rPr>
               <w:noProof/>
-              <w:lang/>
             </w:rPr>
           </w:pPr>
           <w:hyperlink w:anchor="_Toc178958394" w:history="1">
@@ -2002,7 +1963,6 @@
             <w:r>
               <w:rPr>
                 <w:noProof/>
-                <w:lang/>
               </w:rPr>
               <w:tab/>
             </w:r>
@@ -2073,7 +2033,6 @@
             <w:spacing w:line="480" w:lineRule="auto"/>
             <w:rPr>
               <w:noProof/>
-              <w:lang/>
             </w:rPr>
           </w:pPr>
           <w:hyperlink w:anchor="_Toc178958395" w:history="1">
@@ -2087,7 +2046,6 @@
             <w:r>
               <w:rPr>
                 <w:noProof/>
-                <w:lang/>
               </w:rPr>
               <w:tab/>
             </w:r>
@@ -2158,7 +2116,6 @@
             <w:spacing w:line="480" w:lineRule="auto"/>
             <w:rPr>
               <w:noProof/>
-              <w:lang/>
             </w:rPr>
           </w:pPr>
           <w:hyperlink w:anchor="_Toc178958396" w:history="1">
@@ -2172,7 +2129,6 @@
             <w:r>
               <w:rPr>
                 <w:noProof/>
-                <w:lang/>
               </w:rPr>
               <w:tab/>
             </w:r>
@@ -2243,7 +2199,6 @@
             <w:spacing w:line="480" w:lineRule="auto"/>
             <w:rPr>
               <w:noProof/>
-              <w:lang/>
             </w:rPr>
           </w:pPr>
           <w:hyperlink w:anchor="_Toc178958397" w:history="1">
@@ -2257,7 +2212,6 @@
             <w:r>
               <w:rPr>
                 <w:noProof/>
-                <w:lang/>
               </w:rPr>
               <w:tab/>
             </w:r>
@@ -2328,7 +2282,6 @@
             <w:spacing w:line="480" w:lineRule="auto"/>
             <w:rPr>
               <w:noProof/>
-              <w:lang/>
             </w:rPr>
           </w:pPr>
           <w:hyperlink w:anchor="_Toc178958398" w:history="1">
@@ -2342,7 +2295,6 @@
             <w:r>
               <w:rPr>
                 <w:noProof/>
-                <w:lang/>
               </w:rPr>
               <w:tab/>
             </w:r>
@@ -2413,7 +2365,6 @@
             <w:spacing w:line="480" w:lineRule="auto"/>
             <w:rPr>
               <w:noProof/>
-              <w:lang/>
             </w:rPr>
           </w:pPr>
           <w:hyperlink w:anchor="_Toc178958399" w:history="1">
@@ -2427,7 +2378,6 @@
             <w:r>
               <w:rPr>
                 <w:noProof/>
-                <w:lang/>
               </w:rPr>
               <w:tab/>
             </w:r>
@@ -2498,7 +2448,6 @@
             <w:spacing w:line="480" w:lineRule="auto"/>
             <w:rPr>
               <w:noProof/>
-              <w:lang/>
             </w:rPr>
           </w:pPr>
           <w:hyperlink w:anchor="_Toc178958400" w:history="1">
@@ -2512,7 +2461,6 @@
             <w:r>
               <w:rPr>
                 <w:noProof/>
-                <w:lang/>
               </w:rPr>
               <w:tab/>
             </w:r>
@@ -2583,7 +2531,6 @@
             <w:spacing w:line="480" w:lineRule="auto"/>
             <w:rPr>
               <w:noProof/>
-              <w:lang/>
             </w:rPr>
           </w:pPr>
           <w:hyperlink w:anchor="_Toc178958401" w:history="1">
@@ -2597,7 +2544,6 @@
             <w:r>
               <w:rPr>
                 <w:noProof/>
-                <w:lang/>
               </w:rPr>
               <w:tab/>
             </w:r>
@@ -2668,7 +2614,6 @@
             <w:spacing w:line="480" w:lineRule="auto"/>
             <w:rPr>
               <w:noProof/>
-              <w:lang/>
             </w:rPr>
           </w:pPr>
           <w:hyperlink w:anchor="_Toc178958402" w:history="1">
@@ -2682,7 +2627,6 @@
             <w:r>
               <w:rPr>
                 <w:noProof/>
-                <w:lang/>
               </w:rPr>
               <w:tab/>
             </w:r>
@@ -2753,7 +2697,6 @@
             <w:spacing w:line="480" w:lineRule="auto"/>
             <w:rPr>
               <w:noProof/>
-              <w:lang/>
             </w:rPr>
           </w:pPr>
           <w:hyperlink w:anchor="_Toc178958403" w:history="1">
@@ -2767,7 +2710,6 @@
             <w:r>
               <w:rPr>
                 <w:noProof/>
-                <w:lang/>
               </w:rPr>
               <w:tab/>
             </w:r>
@@ -2838,7 +2780,6 @@
             <w:spacing w:line="480" w:lineRule="auto"/>
             <w:rPr>
               <w:noProof/>
-              <w:lang/>
             </w:rPr>
           </w:pPr>
           <w:hyperlink w:anchor="_Toc178958404" w:history="1">
@@ -2852,7 +2793,6 @@
             <w:r>
               <w:rPr>
                 <w:noProof/>
-                <w:lang/>
               </w:rPr>
               <w:tab/>
             </w:r>
@@ -2923,7 +2863,6 @@
             <w:spacing w:line="480" w:lineRule="auto"/>
             <w:rPr>
               <w:noProof/>
-              <w:lang/>
             </w:rPr>
           </w:pPr>
           <w:hyperlink w:anchor="_Toc178958405" w:history="1">
@@ -2937,7 +2876,6 @@
             <w:r>
               <w:rPr>
                 <w:noProof/>
-                <w:lang/>
               </w:rPr>
               <w:tab/>
             </w:r>
@@ -5442,10 +5380,49 @@
         <w:t>Architecture</w:t>
       </w:r>
       <w:r>
+        <w:t xml:space="preserve"> Section</w:t>
+      </w:r>
+    </w:p>
+    <w:p>
+      <w:pPr>
+        <w:pStyle w:val="BodyText"/>
         <w:rPr>
           <w:lang/>
         </w:rPr>
-        <w:t xml:space="preserve"> Section</w:t>
+      </w:pPr>
+      <w:r>
+        <w:rPr>
+          <w:lang/>
+        </w:rPr>
+        <w:t xml:space="preserve">The project </w:t>
+      </w:r>
+      <w:r>
+        <w:rPr>
+          <w:b/>
+          <w:bCs/>
+          <w:lang/>
+        </w:rPr>
+        <w:t>Discord Bot Automation Assistant</w:t>
+      </w:r>
+      <w:r>
+        <w:rPr>
+          <w:lang/>
+        </w:rPr>
+        <w:t xml:space="preserve"> is designed around multiple core operations, including account management, browser automation, monitoring price and availability, data export, and user notifications. Each of these operations relies on different components structured into entity, control, and boundary objects.</w:t>
+      </w:r>
+    </w:p>
+    <w:p>
+      <w:pPr>
+        <w:pStyle w:val="Heading3"/>
+        <w:rPr>
+          <w:lang/>
+        </w:rPr>
+      </w:pPr>
+      <w:r>
+        <w:rPr>
+          <w:lang/>
+        </w:rPr>
+        <w:t>Account Management Subsystem</w:t>
       </w:r>
     </w:p>
     <w:p>
@@ -5453,13 +5430,50 @@
         <w:pStyle w:val="BodyText"/>
         <w:numPr>
           <w:ilvl w:val="0"/>
-          <w:numId w:val="6"/>
+          <w:numId w:val="27"/>
         </w:numPr>
+        <w:rPr>
+          <w:lang/>
+        </w:rPr>
+      </w:pPr>
+      <w:r>
         <w:rPr>
           <w:b/>
           <w:bCs/>
           <w:lang/>
         </w:rPr>
+        <w:t>Entity:</w:t>
+      </w:r>
+      <w:r>
+        <w:rPr>
+          <w:lang/>
+        </w:rPr>
+        <w:t xml:space="preserve"> This subsystem interacts with the database to manage user accounts. It uses </w:t>
+      </w:r>
+      <w:r>
+        <w:rPr>
+          <w:u w:val="single"/>
+          <w:lang/>
+        </w:rPr>
+        <w:t>AccountDAO</w:t>
+      </w:r>
+      <w:r>
+        <w:rPr>
+          <w:lang/>
+        </w:rPr>
+        <w:t xml:space="preserve"> to perform database operations like adding, deleting, and fetching accounts.</w:t>
+      </w:r>
+    </w:p>
+    <w:p>
+      <w:pPr>
+        <w:pStyle w:val="BodyText"/>
+        <w:numPr>
+          <w:ilvl w:val="0"/>
+          <w:numId w:val="27"/>
+        </w:numPr>
+        <w:rPr>
+          <w:lang/>
+        </w:rPr>
       </w:pPr>
       <w:r>
         <w:rPr>
@@ -5467,49 +5481,86 @@
           <w:bCs/>
           <w:lang/>
         </w:rPr>
-        <w:t>1. Introduction to Architecture</w:t>
-      </w:r>
-    </w:p>
-    <w:p>
-      <w:pPr>
-        <w:pStyle w:val="BodyText"/>
+        <w:t>Control:</w:t>
+      </w:r>
+      <w:r>
         <w:rPr>
           <w:lang/>
         </w:rPr>
-      </w:pPr>
-      <w:r>
-        <w:rPr>
+        <w:t xml:space="preserve"> The </w:t>
+      </w:r>
+      <w:r>
+        <w:rPr>
+          <w:u w:val="single"/>
           <w:lang/>
         </w:rPr>
-        <w:t xml:space="preserve">The architecture of the </w:t>
-      </w:r>
+        <w:t>AccountControl</w:t>
+      </w:r>
+      <w:r>
+        <w:rPr>
+          <w:lang/>
+        </w:rPr>
+        <w:t xml:space="preserve"> class handles the business logic related to account management. It processes commands from the boundary layer and invokes methods in the entity layer to manipulate data.</w:t>
+      </w:r>
+    </w:p>
+    <w:p>
+      <w:pPr>
+        <w:pStyle w:val="BodyText"/>
+        <w:numPr>
+          <w:ilvl w:val="0"/>
+          <w:numId w:val="27"/>
+        </w:numPr>
+        <w:rPr>
+          <w:lang/>
+        </w:rPr>
+      </w:pPr>
       <w:r>
         <w:rPr>
           <w:b/>
           <w:bCs/>
           <w:lang/>
         </w:rPr>
-        <w:t>Discord Bot Automation Assistant</w:t>
+        <w:t>Boundary:</w:t>
       </w:r>
       <w:r>
         <w:rPr>
           <w:lang/>
         </w:rPr>
-        <w:t xml:space="preserve"> follows a layered pattern, consisting of three main layers: Boundary Layer, Control Layer, and Entity Layer. Each layer is designed with clear responsibilities, adhering to the principles of modularity and separation of concerns, which improves maintainability and scalability.</w:t>
-      </w:r>
-    </w:p>
-    <w:p>
-      <w:pPr>
-        <w:pStyle w:val="BodyText"/>
-        <w:rPr>
+        <w:t xml:space="preserve"> The </w:t>
+      </w:r>
+      <w:r>
+        <w:rPr>
+          <w:u w:val="single"/>
           <w:lang/>
         </w:rPr>
-      </w:pPr>
+        <w:t>AccountBoundary</w:t>
+      </w:r>
       <w:r>
         <w:rPr>
           <w:lang/>
         </w:rPr>
-        <w:t>This system is structured to manage various features, such as account management, browser automation, price and availability monitoring, and data exportation. It also includes communication with external services, such as websites and databases.</w:t>
+        <w:t xml:space="preserve"> class receives commands from the user via Discord and </w:t>
+      </w:r>
+      <w:r>
+        <w:rPr>
+          <w:lang/>
+        </w:rPr>
+        <w:lastRenderedPageBreak/>
+        <w:t>interacts with the control layer. For example, commands like !add_account or !fetch_all_accounts pass through the boundary and are processed by the control.</w:t>
+      </w:r>
+    </w:p>
+    <w:p>
+      <w:pPr>
+        <w:pStyle w:val="Heading3"/>
+        <w:rPr>
+          <w:lang/>
+        </w:rPr>
+      </w:pPr>
+      <w:r>
+        <w:rPr>
+          <w:lang/>
+        </w:rPr>
+        <w:t>Browser Automation Subsystem</w:t>
       </w:r>
     </w:p>
     <w:p>
@@ -5517,13 +5568,50 @@
         <w:pStyle w:val="BodyText"/>
         <w:numPr>
           <w:ilvl w:val="0"/>
-          <w:numId w:val="6"/>
+          <w:numId w:val="28"/>
         </w:numPr>
+        <w:rPr>
+          <w:lang/>
+        </w:rPr>
+      </w:pPr>
+      <w:r>
         <w:rPr>
           <w:b/>
           <w:bCs/>
           <w:lang/>
         </w:rPr>
+        <w:t>Entity:</w:t>
+      </w:r>
+      <w:r>
+        <w:rPr>
+          <w:lang/>
+        </w:rPr>
+        <w:t xml:space="preserve"> This subsystem, centered around </w:t>
+      </w:r>
+      <w:r>
+        <w:rPr>
+          <w:u w:val="single"/>
+          <w:lang/>
+        </w:rPr>
+        <w:t>BrowserEntity</w:t>
+      </w:r>
+      <w:r>
+        <w:rPr>
+          <w:lang/>
+        </w:rPr>
+        <w:t>, uses Selenium to handle browser operations like opening, navigating, and closing browser windows.</w:t>
+      </w:r>
+    </w:p>
+    <w:p>
+      <w:pPr>
+        <w:pStyle w:val="BodyText"/>
+        <w:numPr>
+          <w:ilvl w:val="0"/>
+          <w:numId w:val="28"/>
+        </w:numPr>
+        <w:rPr>
+          <w:lang/>
+        </w:rPr>
       </w:pPr>
       <w:r>
         <w:rPr>
@@ -5531,7 +5619,26 @@
           <w:bCs/>
           <w:lang/>
         </w:rPr>
-        <w:t>2. Component Diagram</w:t>
+        <w:t>Control:</w:t>
+      </w:r>
+      <w:r>
+        <w:rPr>
+          <w:lang/>
+        </w:rPr>
+        <w:t xml:space="preserve"> </w:t>
+      </w:r>
+      <w:r>
+        <w:rPr>
+          <w:u w:val="single"/>
+          <w:lang/>
+        </w:rPr>
+        <w:t>BrowserControl</w:t>
+      </w:r>
+      <w:r>
+        <w:rPr>
+          <w:lang/>
+        </w:rPr>
+        <w:t xml:space="preserve"> manages the browser-related logic, including login processes and navigation. It acts as a middle layer between the boundary and entity, coordinating actions that require browser interaction.</w:t>
       </w:r>
     </w:p>
     <w:p>
@@ -5539,13 +5646,64 @@
         <w:pStyle w:val="BodyText"/>
         <w:numPr>
           <w:ilvl w:val="0"/>
-          <w:numId w:val="6"/>
+          <w:numId w:val="28"/>
         </w:numPr>
+        <w:rPr>
+          <w:lang/>
+        </w:rPr>
+      </w:pPr>
+      <w:r>
         <w:rPr>
           <w:b/>
           <w:bCs/>
           <w:lang/>
         </w:rPr>
+        <w:t>Boundary:</w:t>
+      </w:r>
+      <w:r>
+        <w:rPr>
+          <w:lang/>
+        </w:rPr>
+        <w:t xml:space="preserve"> The </w:t>
+      </w:r>
+      <w:r>
+        <w:rPr>
+          <w:u w:val="single"/>
+          <w:lang/>
+        </w:rPr>
+        <w:t>BrowserBoundary</w:t>
+      </w:r>
+      <w:r>
+        <w:rPr>
+          <w:lang/>
+        </w:rPr>
+        <w:t xml:space="preserve"> class listens for Discord commands such as !launch_browser or !navigate_to_website, passing them to the control layer for processing.</w:t>
+      </w:r>
+    </w:p>
+    <w:p>
+      <w:pPr>
+        <w:pStyle w:val="Heading3"/>
+        <w:rPr>
+          <w:lang/>
+        </w:rPr>
+      </w:pPr>
+      <w:r>
+        <w:rPr>
+          <w:lang/>
+        </w:rPr>
+        <w:t>Price Monitoring Subsystem</w:t>
+      </w:r>
+    </w:p>
+    <w:p>
+      <w:pPr>
+        <w:pStyle w:val="BodyText"/>
+        <w:numPr>
+          <w:ilvl w:val="0"/>
+          <w:numId w:val="29"/>
+        </w:numPr>
+        <w:rPr>
+          <w:lang/>
+        </w:rPr>
       </w:pPr>
       <w:r>
         <w:rPr>
@@ -5553,42 +5711,65 @@
           <w:bCs/>
           <w:lang/>
         </w:rPr>
-        <w:t>Title: UML Component Diagram for Discord Bot Automation Assistant</w:t>
-      </w:r>
-    </w:p>
-    <w:p>
-      <w:pPr>
-        <w:pStyle w:val="BodyText"/>
+        <w:t>Entity:</w:t>
+      </w:r>
+      <w:r>
         <w:rPr>
           <w:lang/>
         </w:rPr>
-      </w:pPr>
-      <w:r>
-        <w:rPr>
+        <w:t xml:space="preserve"> </w:t>
+      </w:r>
+      <w:r>
+        <w:rPr>
+          <w:u w:val="single"/>
           <w:lang/>
         </w:rPr>
-        <w:t xml:space="preserve">The </w:t>
-      </w:r>
+        <w:t>PriceEntity</w:t>
+      </w:r>
+      <w:r>
+        <w:rPr>
+          <w:lang/>
+        </w:rPr>
+        <w:t xml:space="preserve"> handles scraping product prices from websites using Selenium. It retrieves price information based on CSS selectors.</w:t>
+      </w:r>
+    </w:p>
+    <w:p>
+      <w:pPr>
+        <w:pStyle w:val="BodyText"/>
+        <w:numPr>
+          <w:ilvl w:val="0"/>
+          <w:numId w:val="29"/>
+        </w:numPr>
+        <w:rPr>
+          <w:lang/>
+        </w:rPr>
+      </w:pPr>
       <w:r>
         <w:rPr>
           <w:b/>
           <w:bCs/>
           <w:lang/>
         </w:rPr>
-        <w:t>Component Diagram</w:t>
+        <w:t>Control:</w:t>
       </w:r>
       <w:r>
         <w:rPr>
           <w:lang/>
         </w:rPr>
-        <w:t xml:space="preserve"> visualizes the overall architecture by dividing the system into three </w:t>
-      </w:r>
-      <w:r>
-        <w:rPr>
+        <w:t xml:space="preserve"> </w:t>
+      </w:r>
+      <w:r>
+        <w:rPr>
+          <w:u w:val="single"/>
           <w:lang/>
         </w:rPr>
-        <w:lastRenderedPageBreak/>
-        <w:t>layers: Boundary, Control, and Entity. Here is an explanation of each layer:</w:t>
+        <w:t>PriceControl</w:t>
+      </w:r>
+      <w:r>
+        <w:rPr>
+          <w:lang/>
+        </w:rPr>
+        <w:t xml:space="preserve"> orchestrates the price-monitoring tasks, including handling commands to start or stop monitoring prices. It also exports results to files and sends email notifications when price changes occur.</w:t>
       </w:r>
     </w:p>
     <w:p>
@@ -5596,7 +5777,7 @@
         <w:pStyle w:val="BodyText"/>
         <w:numPr>
           <w:ilvl w:val="0"/>
-          <w:numId w:val="23"/>
+          <w:numId w:val="29"/>
         </w:numPr>
         <w:rPr>
           <w:lang/>
@@ -5608,31 +5789,40 @@
           <w:bCs/>
           <w:lang/>
         </w:rPr>
-        <w:t>Boundary Layer</w:t>
+        <w:t>Boundary:</w:t>
       </w:r>
       <w:r>
         <w:rPr>
           <w:lang/>
         </w:rPr>
-        <w:t>: This layer is responsible for handling interactions with the user via Discord. Commands such as !get_price, !check_availability, or !add_account are received by the respective boundary classes, which forward the commands to the control layer.</w:t>
-      </w:r>
-    </w:p>
-    <w:p>
-      <w:pPr>
-        <w:pStyle w:val="BodyText"/>
-        <w:numPr>
-          <w:ilvl w:val="1"/>
-          <w:numId w:val="23"/>
-        </w:numPr>
-        <w:rPr>
+        <w:t xml:space="preserve"> The </w:t>
+      </w:r>
+      <w:r>
+        <w:rPr>
+          <w:u w:val="single"/>
           <w:lang/>
         </w:rPr>
-      </w:pPr>
+        <w:t>PriceBoundary</w:t>
+      </w:r>
       <w:r>
         <w:rPr>
           <w:lang/>
         </w:rPr>
-        <w:t>Classes include AccountBoundary, BrowserBoundary, AvailabilityBoundary, and PriceBoundary.</w:t>
+        <w:t xml:space="preserve"> class listens for commands like !get_price or !start_monitoring_price, triggering control operations to retrieve price information or begin price monitoring.</w:t>
+      </w:r>
+    </w:p>
+    <w:p>
+      <w:pPr>
+        <w:pStyle w:val="Heading3"/>
+        <w:rPr>
+          <w:lang/>
+        </w:rPr>
+      </w:pPr>
+      <w:r>
+        <w:rPr>
+          <w:lang/>
+        </w:rPr>
+        <w:t>Availability Monitoring Subsystem</w:t>
       </w:r>
     </w:p>
     <w:p>
@@ -5640,7 +5830,7 @@
         <w:pStyle w:val="BodyText"/>
         <w:numPr>
           <w:ilvl w:val="0"/>
-          <w:numId w:val="23"/>
+          <w:numId w:val="30"/>
         </w:numPr>
         <w:rPr>
           <w:lang/>
@@ -5652,31 +5842,26 @@
           <w:bCs/>
           <w:lang/>
         </w:rPr>
-        <w:t>Control Layer</w:t>
+        <w:t>Entity:</w:t>
       </w:r>
       <w:r>
         <w:rPr>
           <w:lang/>
         </w:rPr>
-        <w:t>: This layer manages the business logic of the system. It processes commands from the boundary layer and interacts with the entity layer to fulfill requests.</w:t>
-      </w:r>
-    </w:p>
-    <w:p>
-      <w:pPr>
-        <w:pStyle w:val="BodyText"/>
-        <w:numPr>
-          <w:ilvl w:val="1"/>
-          <w:numId w:val="23"/>
-        </w:numPr>
-        <w:rPr>
+        <w:t xml:space="preserve"> </w:t>
+      </w:r>
+      <w:r>
+        <w:rPr>
+          <w:u w:val="single"/>
           <w:lang/>
         </w:rPr>
-      </w:pPr>
+        <w:t>AvailabilityEntity</w:t>
+      </w:r>
       <w:r>
         <w:rPr>
           <w:lang/>
         </w:rPr>
-        <w:t>Classes include AccountControl, BrowserControl, AvailabilityControl, and PriceControl.</w:t>
+        <w:t xml:space="preserve"> interacts with websites to check for service availability, again using Selenium. It simulates user actions like selecting dates or navigating pages to determine availability.</w:t>
       </w:r>
     </w:p>
     <w:p>
@@ -5684,7 +5869,7 @@
         <w:pStyle w:val="BodyText"/>
         <w:numPr>
           <w:ilvl w:val="0"/>
-          <w:numId w:val="23"/>
+          <w:numId w:val="30"/>
         </w:numPr>
         <w:rPr>
           <w:lang/>
@@ -5696,655 +5881,27 @@
           <w:bCs/>
           <w:lang/>
         </w:rPr>
-        <w:t>Entity Layer</w:t>
+        <w:lastRenderedPageBreak/>
+        <w:t>Control:</w:t>
       </w:r>
       <w:r>
         <w:rPr>
           <w:lang/>
         </w:rPr>
-        <w:t>: This layer is responsible for interacting with external systems, such as the database, websites, and file exports. It includes the core logic for data persistence and web interaction.</w:t>
-      </w:r>
-    </w:p>
-    <w:p>
-      <w:pPr>
-        <w:pStyle w:val="BodyText"/>
-        <w:numPr>
-          <w:ilvl w:val="1"/>
-          <w:numId w:val="23"/>
-        </w:numPr>
-        <w:rPr>
+        <w:t xml:space="preserve"> </w:t>
+      </w:r>
+      <w:r>
+        <w:rPr>
+          <w:u w:val="single"/>
           <w:lang/>
         </w:rPr>
-      </w:pPr>
+        <w:t>AvailabilityControl</w:t>
+      </w:r>
       <w:r>
         <w:rPr>
           <w:lang/>
         </w:rPr>
-        <w:t>Classes include AccountDAO (for database operations), BrowserEntity (for browser automation), PriceEntity, and AvailabilityEntity.</w:t>
-      </w:r>
-    </w:p>
-    <w:p>
-      <w:pPr>
-        <w:pStyle w:val="BodyText"/>
-        <w:rPr>
-          <w:lang/>
-        </w:rPr>
-      </w:pPr>
-      <w:r>
-        <w:rPr>
-          <w:lang/>
-        </w:rPr>
-        <w:t>The interaction between these layers ensures that the system operates efficiently by maintaining a clear separation between user interaction, business logic, and data handling.</w:t>
-      </w:r>
-    </w:p>
-    <w:p>
-      <w:pPr>
-        <w:pStyle w:val="BodyText"/>
-        <w:rPr>
-          <w:lang/>
-        </w:rPr>
-      </w:pPr>
-      <w:r>
-        <w:rPr>
-          <w:lang/>
-        </w:rPr>
-        <w:t>plaintext</w:t>
-      </w:r>
-    </w:p>
-    <w:p>
-      <w:pPr>
-        <w:pStyle w:val="BodyText"/>
-        <w:rPr>
-          <w:lang/>
-        </w:rPr>
-      </w:pPr>
-      <w:r>
-        <w:rPr>
-          <w:lang/>
-        </w:rPr>
-        <w:t>Copy code</w:t>
-      </w:r>
-    </w:p>
-    <w:p>
-      <w:pPr>
-        <w:pStyle w:val="BodyText"/>
-        <w:rPr>
-          <w:lang/>
-        </w:rPr>
-      </w:pPr>
-      <w:r>
-        <w:rPr>
-          <w:lang/>
-        </w:rPr>
-        <w:t>@startuml</w:t>
-      </w:r>
-    </w:p>
-    <w:p>
-      <w:pPr>
-        <w:pStyle w:val="BodyText"/>
-        <w:rPr>
-          <w:lang/>
-        </w:rPr>
-      </w:pPr>
-      <w:r>
-        <w:rPr>
-          <w:lang/>
-        </w:rPr>
-        <w:t>[Discord User] as DU</w:t>
-      </w:r>
-    </w:p>
-    <w:p>
-      <w:pPr>
-        <w:pStyle w:val="BodyText"/>
-        <w:rPr>
-          <w:lang/>
-        </w:rPr>
-      </w:pPr>
-    </w:p>
-    <w:p>
-      <w:pPr>
-        <w:pStyle w:val="BodyText"/>
-        <w:rPr>
-          <w:lang/>
-        </w:rPr>
-      </w:pPr>
-      <w:r>
-        <w:rPr>
-          <w:lang/>
-        </w:rPr>
-        <w:t>package "Boundary Layer" as BL{</w:t>
-      </w:r>
-    </w:p>
-    <w:p>
-      <w:pPr>
-        <w:pStyle w:val="BodyText"/>
-        <w:rPr>
-          <w:lang/>
-        </w:rPr>
-      </w:pPr>
-      <w:r>
-        <w:rPr>
-          <w:lang/>
-        </w:rPr>
-        <w:t xml:space="preserve">  [AccountBoundary] </w:t>
-      </w:r>
-    </w:p>
-    <w:p>
-      <w:pPr>
-        <w:pStyle w:val="BodyText"/>
-        <w:rPr>
-          <w:lang/>
-        </w:rPr>
-      </w:pPr>
-      <w:r>
-        <w:rPr>
-          <w:lang/>
-        </w:rPr>
-        <w:lastRenderedPageBreak/>
-        <w:t xml:space="preserve">  [BrowserBoundary] </w:t>
-      </w:r>
-    </w:p>
-    <w:p>
-      <w:pPr>
-        <w:pStyle w:val="BodyText"/>
-        <w:rPr>
-          <w:lang/>
-        </w:rPr>
-      </w:pPr>
-      <w:r>
-        <w:rPr>
-          <w:lang/>
-        </w:rPr>
-        <w:t xml:space="preserve">  [AvailabilityBoundary]</w:t>
-      </w:r>
-    </w:p>
-    <w:p>
-      <w:pPr>
-        <w:pStyle w:val="BodyText"/>
-        <w:rPr>
-          <w:lang/>
-        </w:rPr>
-      </w:pPr>
-      <w:r>
-        <w:rPr>
-          <w:lang/>
-        </w:rPr>
-        <w:t xml:space="preserve">  [PriceBoundary] </w:t>
-      </w:r>
-    </w:p>
-    <w:p>
-      <w:pPr>
-        <w:pStyle w:val="BodyText"/>
-        <w:rPr>
-          <w:lang/>
-        </w:rPr>
-      </w:pPr>
-      <w:r>
-        <w:rPr>
-          <w:lang/>
-        </w:rPr>
-        <w:t>}</w:t>
-      </w:r>
-    </w:p>
-    <w:p>
-      <w:pPr>
-        <w:pStyle w:val="BodyText"/>
-        <w:rPr>
-          <w:lang/>
-        </w:rPr>
-      </w:pPr>
-    </w:p>
-    <w:p>
-      <w:pPr>
-        <w:pStyle w:val="BodyText"/>
-        <w:rPr>
-          <w:lang/>
-        </w:rPr>
-      </w:pPr>
-      <w:r>
-        <w:rPr>
-          <w:lang/>
-        </w:rPr>
-        <w:t>package "Control Layer" as CL{</w:t>
-      </w:r>
-    </w:p>
-    <w:p>
-      <w:pPr>
-        <w:pStyle w:val="BodyText"/>
-        <w:rPr>
-          <w:lang/>
-        </w:rPr>
-      </w:pPr>
-      <w:r>
-        <w:rPr>
-          <w:lang/>
-        </w:rPr>
-        <w:t xml:space="preserve">  [AccountControl]</w:t>
-      </w:r>
-    </w:p>
-    <w:p>
-      <w:pPr>
-        <w:pStyle w:val="BodyText"/>
-        <w:rPr>
-          <w:lang/>
-        </w:rPr>
-      </w:pPr>
-      <w:r>
-        <w:rPr>
-          <w:lang/>
-        </w:rPr>
-        <w:t xml:space="preserve">  [AvailabilityControl]</w:t>
-      </w:r>
-    </w:p>
-    <w:p>
-      <w:pPr>
-        <w:pStyle w:val="BodyText"/>
-        <w:rPr>
-          <w:lang/>
-        </w:rPr>
-      </w:pPr>
-      <w:r>
-        <w:rPr>
-          <w:lang/>
-        </w:rPr>
-        <w:t xml:space="preserve">  [BrowserControl] </w:t>
-      </w:r>
-    </w:p>
-    <w:p>
-      <w:pPr>
-        <w:pStyle w:val="BodyText"/>
-        <w:rPr>
-          <w:lang/>
-        </w:rPr>
-      </w:pPr>
-      <w:r>
-        <w:rPr>
-          <w:lang/>
-        </w:rPr>
-        <w:t xml:space="preserve">  [PriceControl] </w:t>
-      </w:r>
-    </w:p>
-    <w:p>
-      <w:pPr>
-        <w:pStyle w:val="BodyText"/>
-        <w:rPr>
-          <w:lang/>
-        </w:rPr>
-      </w:pPr>
-      <w:r>
-        <w:rPr>
-          <w:lang/>
-        </w:rPr>
-        <w:t>}</w:t>
-      </w:r>
-    </w:p>
-    <w:p>
-      <w:pPr>
-        <w:pStyle w:val="BodyText"/>
-        <w:rPr>
-          <w:lang/>
-        </w:rPr>
-      </w:pPr>
-    </w:p>
-    <w:p>
-      <w:pPr>
-        <w:pStyle w:val="BodyText"/>
-        <w:rPr>
-          <w:lang/>
-        </w:rPr>
-      </w:pPr>
-      <w:r>
-        <w:rPr>
-          <w:lang/>
-        </w:rPr>
-        <w:t>package "Entity Layer" as EL{</w:t>
-      </w:r>
-    </w:p>
-    <w:p>
-      <w:pPr>
-        <w:pStyle w:val="BodyText"/>
-        <w:rPr>
-          <w:lang/>
-        </w:rPr>
-      </w:pPr>
-      <w:r>
-        <w:rPr>
-          <w:lang/>
-        </w:rPr>
-        <w:t xml:space="preserve">[AccountDAO] </w:t>
-      </w:r>
-    </w:p>
-    <w:p>
-      <w:pPr>
-        <w:pStyle w:val="BodyText"/>
-        <w:rPr>
-          <w:lang/>
-        </w:rPr>
-      </w:pPr>
-      <w:r>
-        <w:rPr>
-          <w:lang/>
-        </w:rPr>
-        <w:t xml:space="preserve">[BrowserEntity] </w:t>
-      </w:r>
-    </w:p>
-    <w:p>
-      <w:pPr>
-        <w:pStyle w:val="BodyText"/>
-        <w:rPr>
-          <w:lang/>
-        </w:rPr>
-      </w:pPr>
-      <w:r>
-        <w:rPr>
-          <w:lang/>
-        </w:rPr>
-        <w:t xml:space="preserve">[PriceEntity] </w:t>
-      </w:r>
-    </w:p>
-    <w:p>
-      <w:pPr>
-        <w:pStyle w:val="BodyText"/>
-        <w:rPr>
-          <w:lang/>
-        </w:rPr>
-      </w:pPr>
-      <w:r>
-        <w:rPr>
-          <w:lang/>
-        </w:rPr>
-        <w:t>[AvailabilityEntity]</w:t>
-      </w:r>
-    </w:p>
-    <w:p>
-      <w:pPr>
-        <w:pStyle w:val="BodyText"/>
-        <w:rPr>
-          <w:lang/>
-        </w:rPr>
-      </w:pPr>
-      <w:r>
-        <w:rPr>
-          <w:lang/>
-        </w:rPr>
-        <w:t>}</w:t>
-      </w:r>
-    </w:p>
-    <w:p>
-      <w:pPr>
-        <w:pStyle w:val="BodyText"/>
-        <w:rPr>
-          <w:lang/>
-        </w:rPr>
-      </w:pPr>
-      <w:r>
-        <w:rPr>
-          <w:lang/>
-        </w:rPr>
-        <w:t>DU --&gt; [AccountBoundary]</w:t>
-      </w:r>
-    </w:p>
-    <w:p>
-      <w:pPr>
-        <w:pStyle w:val="BodyText"/>
-        <w:rPr>
-          <w:lang/>
-        </w:rPr>
-      </w:pPr>
-      <w:r>
-        <w:rPr>
-          <w:lang/>
-        </w:rPr>
-        <w:t>DU --&gt; [BrowserBoundary]</w:t>
-      </w:r>
-    </w:p>
-    <w:p>
-      <w:pPr>
-        <w:pStyle w:val="BodyText"/>
-        <w:rPr>
-          <w:lang/>
-        </w:rPr>
-      </w:pPr>
-      <w:r>
-        <w:rPr>
-          <w:lang/>
-        </w:rPr>
-        <w:t>DU --&gt; [AvailabilityBoundary]</w:t>
-      </w:r>
-    </w:p>
-    <w:p>
-      <w:pPr>
-        <w:pStyle w:val="BodyText"/>
-        <w:rPr>
-          <w:lang/>
-        </w:rPr>
-      </w:pPr>
-      <w:r>
-        <w:rPr>
-          <w:lang/>
-        </w:rPr>
-        <w:t>DU --&gt; [PriceBoundary]</w:t>
-      </w:r>
-    </w:p>
-    <w:p>
-      <w:pPr>
-        <w:pStyle w:val="BodyText"/>
-        <w:rPr>
-          <w:lang/>
-        </w:rPr>
-      </w:pPr>
-      <w:r>
-        <w:rPr>
-          <w:lang/>
-        </w:rPr>
-        <w:t>[AccountBoundary] --&gt; [AccountControl]</w:t>
-      </w:r>
-    </w:p>
-    <w:p>
-      <w:pPr>
-        <w:pStyle w:val="BodyText"/>
-        <w:rPr>
-          <w:lang/>
-        </w:rPr>
-      </w:pPr>
-      <w:r>
-        <w:rPr>
-          <w:lang/>
-        </w:rPr>
-        <w:lastRenderedPageBreak/>
-        <w:t>[BrowserBoundary] --&gt; [BrowserControl]</w:t>
-      </w:r>
-    </w:p>
-    <w:p>
-      <w:pPr>
-        <w:pStyle w:val="BodyText"/>
-        <w:rPr>
-          <w:lang/>
-        </w:rPr>
-      </w:pPr>
-      <w:r>
-        <w:rPr>
-          <w:lang/>
-        </w:rPr>
-        <w:t>[AvailabilityBoundary] --&gt; [AvailabilityControl]</w:t>
-      </w:r>
-    </w:p>
-    <w:p>
-      <w:pPr>
-        <w:pStyle w:val="BodyText"/>
-        <w:rPr>
-          <w:lang/>
-        </w:rPr>
-      </w:pPr>
-      <w:r>
-        <w:rPr>
-          <w:lang/>
-        </w:rPr>
-        <w:t>[PriceBoundary] --&gt; [PriceControl]</w:t>
-      </w:r>
-    </w:p>
-    <w:p>
-      <w:pPr>
-        <w:pStyle w:val="BodyText"/>
-        <w:rPr>
-          <w:lang/>
-        </w:rPr>
-      </w:pPr>
-    </w:p>
-    <w:p>
-      <w:pPr>
-        <w:pStyle w:val="BodyText"/>
-        <w:rPr>
-          <w:lang/>
-        </w:rPr>
-      </w:pPr>
-      <w:r>
-        <w:rPr>
-          <w:lang/>
-        </w:rPr>
-        <w:t>[AccountControl] --&gt; [AccountDAO]</w:t>
-      </w:r>
-    </w:p>
-    <w:p>
-      <w:pPr>
-        <w:pStyle w:val="BodyText"/>
-        <w:rPr>
-          <w:lang/>
-        </w:rPr>
-      </w:pPr>
-      <w:r>
-        <w:rPr>
-          <w:lang/>
-        </w:rPr>
-        <w:t>[AvailabilityControl] --&gt; [AvailabilityEntity]</w:t>
-      </w:r>
-    </w:p>
-    <w:p>
-      <w:pPr>
-        <w:pStyle w:val="BodyText"/>
-        <w:rPr>
-          <w:lang/>
-        </w:rPr>
-      </w:pPr>
-      <w:r>
-        <w:rPr>
-          <w:lang/>
-        </w:rPr>
-        <w:t>[BrowserControl] --&gt; [BrowserEntity]</w:t>
-      </w:r>
-    </w:p>
-    <w:p>
-      <w:pPr>
-        <w:pStyle w:val="BodyText"/>
-        <w:rPr>
-          <w:lang/>
-        </w:rPr>
-      </w:pPr>
-      <w:r>
-        <w:rPr>
-          <w:lang/>
-        </w:rPr>
-        <w:t>[PriceControl] --&gt; [PriceEntity]</w:t>
-      </w:r>
-    </w:p>
-    <w:p>
-      <w:pPr>
-        <w:pStyle w:val="BodyText"/>
-        <w:rPr>
-          <w:lang/>
-        </w:rPr>
-      </w:pPr>
-    </w:p>
-    <w:p>
-      <w:pPr>
-        <w:pStyle w:val="BodyText"/>
-        <w:rPr>
-          <w:lang/>
-        </w:rPr>
-      </w:pPr>
-      <w:r>
-        <w:rPr>
-          <w:lang/>
-        </w:rPr>
-        <w:t>[AccountDAO] --&gt; [Postgres Database]</w:t>
-      </w:r>
-    </w:p>
-    <w:p>
-      <w:pPr>
-        <w:pStyle w:val="BodyText"/>
-        <w:rPr>
-          <w:lang/>
-        </w:rPr>
-      </w:pPr>
-      <w:r>
-        <w:rPr>
-          <w:lang/>
-        </w:rPr>
-        <w:t>[BrowserEntity] --&gt; [ExportUtils]</w:t>
-      </w:r>
-    </w:p>
-    <w:p>
-      <w:pPr>
-        <w:pStyle w:val="BodyText"/>
-        <w:rPr>
-          <w:lang/>
-        </w:rPr>
-      </w:pPr>
-      <w:r>
-        <w:rPr>
-          <w:lang/>
-        </w:rPr>
-        <w:t>[PriceEntity] --&gt; [ExportUtils]</w:t>
-      </w:r>
-    </w:p>
-    <w:p>
-      <w:pPr>
-        <w:pStyle w:val="BodyText"/>
-        <w:rPr>
-          <w:lang/>
-        </w:rPr>
-      </w:pPr>
-      <w:r>
-        <w:rPr>
-          <w:lang/>
-        </w:rPr>
-        <w:t>[AvailabilityEntity] --&gt; [ExportUtils]</w:t>
-      </w:r>
-    </w:p>
-    <w:p>
-      <w:pPr>
-        <w:pStyle w:val="BodyText"/>
-        <w:rPr>
-          <w:lang/>
-        </w:rPr>
-      </w:pPr>
-    </w:p>
-    <w:p>
-      <w:pPr>
-        <w:pStyle w:val="BodyText"/>
-        <w:rPr>
-          <w:lang/>
-        </w:rPr>
-      </w:pPr>
-      <w:r>
-        <w:rPr>
-          <w:lang/>
-        </w:rPr>
-        <w:t>@enduml</w:t>
-      </w:r>
-    </w:p>
-    <w:p>
-      <w:pPr>
-        <w:pStyle w:val="BodyText"/>
-        <w:rPr>
-          <w:lang/>
-        </w:rPr>
-      </w:pPr>
-      <w:r>
-        <w:rPr>
-          <w:lang/>
-        </w:rPr>
-        <w:t>This diagram shows how user commands flow through the boundary and control layers before reaching the entity layer, where interaction with the database, browser, or export utilities happens.</w:t>
+        <w:t xml:space="preserve"> processes commands related to availability checking and monitoring. It continuously monitors availability and sends email notifications when updates occur.</w:t>
       </w:r>
     </w:p>
     <w:p>
@@ -6352,13 +5909,64 @@
         <w:pStyle w:val="BodyText"/>
         <w:numPr>
           <w:ilvl w:val="0"/>
-          <w:numId w:val="6"/>
+          <w:numId w:val="30"/>
         </w:numPr>
+        <w:rPr>
+          <w:lang/>
+        </w:rPr>
+      </w:pPr>
+      <w:r>
         <w:rPr>
           <w:b/>
           <w:bCs/>
           <w:lang/>
         </w:rPr>
+        <w:t>Boundary:</w:t>
+      </w:r>
+      <w:r>
+        <w:rPr>
+          <w:lang/>
+        </w:rPr>
+        <w:t xml:space="preserve"> The </w:t>
+      </w:r>
+      <w:r>
+        <w:rPr>
+          <w:u w:val="single"/>
+          <w:lang/>
+        </w:rPr>
+        <w:t>AvailabilityBoundary</w:t>
+      </w:r>
+      <w:r>
+        <w:rPr>
+          <w:lang/>
+        </w:rPr>
+        <w:t xml:space="preserve"> class handles user commands like !check_availability or !start_monitoring_availability, passing them to the control layer for processing.</w:t>
+      </w:r>
+    </w:p>
+    <w:p>
+      <w:pPr>
+        <w:pStyle w:val="Heading3"/>
+        <w:rPr>
+          <w:lang/>
+        </w:rPr>
+      </w:pPr>
+      <w:r>
+        <w:rPr>
+          <w:lang/>
+        </w:rPr>
+        <w:t>Data Export and Notification Subsystem</w:t>
+      </w:r>
+    </w:p>
+    <w:p>
+      <w:pPr>
+        <w:pStyle w:val="BodyText"/>
+        <w:numPr>
+          <w:ilvl w:val="0"/>
+          <w:numId w:val="31"/>
+        </w:numPr>
+        <w:rPr>
+          <w:lang/>
+        </w:rPr>
       </w:pPr>
       <w:r>
         <w:rPr>
@@ -6366,7 +5974,13 @@
           <w:bCs/>
           <w:lang/>
         </w:rPr>
-        <w:t>3. Deployment Diagram</w:t>
+        <w:t>Entity:</w:t>
+      </w:r>
+      <w:r>
+        <w:rPr>
+          <w:lang/>
+        </w:rPr>
+        <w:t xml:space="preserve"> This subsystem doesn't directly require a distinct entity class but instead utilizes utility classes like ExportUtils and email_utils to handle exporting data to Excel or HTML formats and sending notifications.</w:t>
       </w:r>
     </w:p>
     <w:p>
@@ -6374,13 +5988,63 @@
         <w:pStyle w:val="BodyText"/>
         <w:numPr>
           <w:ilvl w:val="0"/>
-          <w:numId w:val="6"/>
+          <w:numId w:val="31"/>
         </w:numPr>
+        <w:rPr>
+          <w:lang/>
+        </w:rPr>
+      </w:pPr>
+      <w:r>
         <w:rPr>
           <w:b/>
           <w:bCs/>
           <w:lang/>
         </w:rPr>
+        <w:t>Control:</w:t>
+      </w:r>
+      <w:r>
+        <w:rPr>
+          <w:lang/>
+        </w:rPr>
+        <w:t xml:space="preserve"> Various control classes, such as </w:t>
+      </w:r>
+      <w:r>
+        <w:rPr>
+          <w:u w:val="single"/>
+          <w:lang/>
+        </w:rPr>
+        <w:t>PriceControl</w:t>
+      </w:r>
+      <w:r>
+        <w:rPr>
+          <w:lang/>
+        </w:rPr>
+        <w:t xml:space="preserve"> and </w:t>
+      </w:r>
+      <w:r>
+        <w:rPr>
+          <w:u w:val="single"/>
+          <w:lang/>
+        </w:rPr>
+        <w:t>AvailabilityControl</w:t>
+      </w:r>
+      <w:r>
+        <w:rPr>
+          <w:lang/>
+        </w:rPr>
+        <w:t>, manage the export and notification process, triggering exports when new data is retrieved and emailing the results to users.</w:t>
+      </w:r>
+    </w:p>
+    <w:p>
+      <w:pPr>
+        <w:pStyle w:val="BodyText"/>
+        <w:numPr>
+          <w:ilvl w:val="0"/>
+          <w:numId w:val="31"/>
+        </w:numPr>
+        <w:rPr>
+          <w:lang/>
+        </w:rPr>
       </w:pPr>
       <w:r>
         <w:rPr>
@@ -6388,35 +6052,79 @@
           <w:bCs/>
           <w:lang/>
         </w:rPr>
-        <w:t>Title: Deployment Diagram of the Discord Bot Automation Assistant</w:t>
-      </w:r>
-    </w:p>
-    <w:p>
-      <w:pPr>
-        <w:pStyle w:val="BodyText"/>
+        <w:t>Boundary:</w:t>
+      </w:r>
+      <w:r>
         <w:rPr>
           <w:lang/>
         </w:rPr>
-      </w:pPr>
-      <w:r>
-        <w:rPr>
+        <w:t xml:space="preserve"> The boundary layer for this subsystem primarily interacts with users through existing boundaries like </w:t>
+      </w:r>
+      <w:r>
+        <w:rPr>
+          <w:u w:val="single"/>
           <w:lang/>
         </w:rPr>
-        <w:t xml:space="preserve">The </w:t>
-      </w:r>
+        <w:t>PriceBoundary</w:t>
+      </w:r>
+      <w:r>
+        <w:rPr>
+          <w:lang/>
+        </w:rPr>
+        <w:t xml:space="preserve"> and </w:t>
+      </w:r>
+      <w:r>
+        <w:rPr>
+          <w:u w:val="single"/>
+          <w:lang/>
+        </w:rPr>
+        <w:t>AvailabilityBoundary</w:t>
+      </w:r>
+      <w:r>
+        <w:rPr>
+          <w:lang/>
+        </w:rPr>
+        <w:t>, which include commands for exporting data and receiving notifications.</w:t>
+      </w:r>
+    </w:p>
+    <w:p>
+      <w:pPr>
+        <w:pStyle w:val="Heading3"/>
+        <w:rPr>
+          <w:lang/>
+        </w:rPr>
+      </w:pPr>
+      <w:r>
+        <w:rPr>
+          <w:lang/>
+        </w:rPr>
+        <w:t>6. Bot Communication Subsystem</w:t>
+      </w:r>
+    </w:p>
+    <w:p>
+      <w:pPr>
+        <w:pStyle w:val="BodyText"/>
+        <w:numPr>
+          <w:ilvl w:val="0"/>
+          <w:numId w:val="32"/>
+        </w:numPr>
+        <w:rPr>
+          <w:lang/>
+        </w:rPr>
+      </w:pPr>
       <w:r>
         <w:rPr>
           <w:b/>
           <w:bCs/>
           <w:lang/>
         </w:rPr>
-        <w:t>Deployment Diagram</w:t>
+        <w:t>Entity:</w:t>
       </w:r>
       <w:r>
         <w:rPr>
           <w:lang/>
         </w:rPr>
-        <w:t xml:space="preserve"> illustrates the physical deployment of the system components across different nodes.</w:t>
+        <w:t xml:space="preserve"> No direct entity objects are involved in bot communication.</w:t>
       </w:r>
     </w:p>
     <w:p>
@@ -6424,7 +6132,7 @@
         <w:pStyle w:val="BodyText"/>
         <w:numPr>
           <w:ilvl w:val="0"/>
-          <w:numId w:val="24"/>
+          <w:numId w:val="32"/>
         </w:numPr>
         <w:rPr>
           <w:lang/>
@@ -6436,13 +6144,26 @@
           <w:bCs/>
           <w:lang/>
         </w:rPr>
-        <w:t>User Node</w:t>
+        <w:t>Control:</w:t>
       </w:r>
       <w:r>
         <w:rPr>
           <w:lang/>
         </w:rPr>
-        <w:t>: Represents the user who interacts with the bot through the Discord client.</w:t>
+        <w:t xml:space="preserve"> </w:t>
+      </w:r>
+      <w:r>
+        <w:rPr>
+          <w:u w:val="single"/>
+          <w:lang/>
+        </w:rPr>
+        <w:t>BotControl</w:t>
+      </w:r>
+      <w:r>
+        <w:rPr>
+          <w:lang/>
+        </w:rPr>
+        <w:t xml:space="preserve"> manages commands related to bot operations such as !project_help and !stop_bot. It coordinates the bot’s communication and shutdown processes.</w:t>
       </w:r>
     </w:p>
     <w:p>
@@ -6450,7 +6171,7 @@
         <w:pStyle w:val="BodyText"/>
         <w:numPr>
           <w:ilvl w:val="0"/>
-          <w:numId w:val="24"/>
+          <w:numId w:val="32"/>
         </w:numPr>
         <w:rPr>
           <w:lang/>
@@ -6462,1350 +6183,26 @@
           <w:bCs/>
           <w:lang/>
         </w:rPr>
-        <w:t>Discord Bot Server</w:t>
+        <w:t>Boundary:</w:t>
       </w:r>
       <w:r>
         <w:rPr>
           <w:lang/>
         </w:rPr>
-        <w:t xml:space="preserve">: This node contains the various control classes (AccountControl, </w:t>
-      </w:r>
-      <w:r>
-        <w:rPr>
+        <w:t xml:space="preserve"> </w:t>
+      </w:r>
+      <w:r>
+        <w:rPr>
+          <w:u w:val="single"/>
           <w:lang/>
         </w:rPr>
-        <w:lastRenderedPageBreak/>
-        <w:t>BrowserControl, etc.) that handle user commands and execute business logic.</w:t>
-      </w:r>
-    </w:p>
-    <w:p>
-      <w:pPr>
-        <w:pStyle w:val="BodyText"/>
-        <w:numPr>
-          <w:ilvl w:val="0"/>
-          <w:numId w:val="24"/>
-        </w:numPr>
+        <w:t>BotBoundary</w:t>
+      </w:r>
+      <w:r>
         <w:rPr>
           <w:lang/>
         </w:rPr>
-      </w:pPr>
-      <w:r>
-        <w:rPr>
-          <w:b/>
-          <w:bCs/>
-          <w:lang/>
-        </w:rPr>
-        <w:t>Database Server</w:t>
-      </w:r>
-      <w:r>
-        <w:rPr>
-          <w:lang/>
-        </w:rPr>
-        <w:t>: Contains the Postgres Database, which stores user accounts and other relevant data.</w:t>
-      </w:r>
-    </w:p>
-    <w:p>
-      <w:pPr>
-        <w:pStyle w:val="BodyText"/>
-        <w:numPr>
-          <w:ilvl w:val="0"/>
-          <w:numId w:val="24"/>
-        </w:numPr>
-        <w:rPr>
-          <w:lang/>
-        </w:rPr>
-      </w:pPr>
-      <w:r>
-        <w:rPr>
-          <w:b/>
-          <w:bCs/>
-          <w:lang/>
-        </w:rPr>
-        <w:t>External Systems Node</w:t>
-      </w:r>
-      <w:r>
-        <w:rPr>
-          <w:lang/>
-        </w:rPr>
-        <w:t>: Represents websites that are interacted with by the bot, such as for price and availability monitoring.</w:t>
-      </w:r>
-    </w:p>
-    <w:p>
-      <w:pPr>
-        <w:pStyle w:val="BodyText"/>
-        <w:rPr>
-          <w:lang/>
-        </w:rPr>
-      </w:pPr>
-      <w:r>
-        <w:rPr>
-          <w:lang/>
-        </w:rPr>
-        <w:t>plaintext</w:t>
-      </w:r>
-    </w:p>
-    <w:p>
-      <w:pPr>
-        <w:pStyle w:val="BodyText"/>
-        <w:rPr>
-          <w:lang/>
-        </w:rPr>
-      </w:pPr>
-      <w:r>
-        <w:rPr>
-          <w:lang/>
-        </w:rPr>
-        <w:t>Copy code</w:t>
-      </w:r>
-    </w:p>
-    <w:p>
-      <w:pPr>
-        <w:pStyle w:val="BodyText"/>
-        <w:rPr>
-          <w:lang/>
-        </w:rPr>
-      </w:pPr>
-      <w:r>
-        <w:rPr>
-          <w:lang/>
-        </w:rPr>
-        <w:t>@startuml</w:t>
-      </w:r>
-    </w:p>
-    <w:p>
-      <w:pPr>
-        <w:pStyle w:val="BodyText"/>
-        <w:rPr>
-          <w:lang/>
-        </w:rPr>
-      </w:pPr>
-      <w:r>
-        <w:rPr>
-          <w:lang/>
-        </w:rPr>
-        <w:t>node "User" {</w:t>
-      </w:r>
-    </w:p>
-    <w:p>
-      <w:pPr>
-        <w:pStyle w:val="BodyText"/>
-        <w:rPr>
-          <w:lang/>
-        </w:rPr>
-      </w:pPr>
-      <w:r>
-        <w:rPr>
-          <w:lang/>
-        </w:rPr>
-        <w:t xml:space="preserve">  [DiscordClient]</w:t>
-      </w:r>
-    </w:p>
-    <w:p>
-      <w:pPr>
-        <w:pStyle w:val="BodyText"/>
-        <w:rPr>
-          <w:lang/>
-        </w:rPr>
-      </w:pPr>
-      <w:r>
-        <w:rPr>
-          <w:lang/>
-        </w:rPr>
-        <w:t>}</w:t>
-      </w:r>
-    </w:p>
-    <w:p>
-      <w:pPr>
-        <w:pStyle w:val="BodyText"/>
-        <w:rPr>
-          <w:lang/>
-        </w:rPr>
-      </w:pPr>
-    </w:p>
-    <w:p>
-      <w:pPr>
-        <w:pStyle w:val="BodyText"/>
-        <w:rPr>
-          <w:lang/>
-        </w:rPr>
-      </w:pPr>
-      <w:r>
-        <w:rPr>
-          <w:lang/>
-        </w:rPr>
-        <w:t>node "Discord Bot Server" {</w:t>
-      </w:r>
-    </w:p>
-    <w:p>
-      <w:pPr>
-        <w:pStyle w:val="BodyText"/>
-        <w:rPr>
-          <w:lang/>
-        </w:rPr>
-      </w:pPr>
-      <w:r>
-        <w:rPr>
-          <w:lang/>
-        </w:rPr>
-        <w:t xml:space="preserve">  [AccountControl]</w:t>
-      </w:r>
-    </w:p>
-    <w:p>
-      <w:pPr>
-        <w:pStyle w:val="BodyText"/>
-        <w:rPr>
-          <w:lang/>
-        </w:rPr>
-      </w:pPr>
-      <w:r>
-        <w:rPr>
-          <w:lang/>
-        </w:rPr>
-        <w:t xml:space="preserve">  [BrowserControl]</w:t>
-      </w:r>
-    </w:p>
-    <w:p>
-      <w:pPr>
-        <w:pStyle w:val="BodyText"/>
-        <w:rPr>
-          <w:lang/>
-        </w:rPr>
-      </w:pPr>
-      <w:r>
-        <w:rPr>
-          <w:lang/>
-        </w:rPr>
-        <w:t xml:space="preserve">  [AvailabilityControl]</w:t>
-      </w:r>
-    </w:p>
-    <w:p>
-      <w:pPr>
-        <w:pStyle w:val="BodyText"/>
-        <w:rPr>
-          <w:lang/>
-        </w:rPr>
-      </w:pPr>
-      <w:r>
-        <w:rPr>
-          <w:lang/>
-        </w:rPr>
-        <w:t xml:space="preserve">  [PriceControl]</w:t>
-      </w:r>
-    </w:p>
-    <w:p>
-      <w:pPr>
-        <w:pStyle w:val="BodyText"/>
-        <w:rPr>
-          <w:lang/>
-        </w:rPr>
-      </w:pPr>
-      <w:r>
-        <w:rPr>
-          <w:lang/>
-        </w:rPr>
-        <w:t>}</w:t>
-      </w:r>
-    </w:p>
-    <w:p>
-      <w:pPr>
-        <w:pStyle w:val="BodyText"/>
-        <w:rPr>
-          <w:lang/>
-        </w:rPr>
-      </w:pPr>
-    </w:p>
-    <w:p>
-      <w:pPr>
-        <w:pStyle w:val="BodyText"/>
-        <w:rPr>
-          <w:lang/>
-        </w:rPr>
-      </w:pPr>
-      <w:r>
-        <w:rPr>
-          <w:lang/>
-        </w:rPr>
-        <w:t>node "Database Server" {</w:t>
-      </w:r>
-    </w:p>
-    <w:p>
-      <w:pPr>
-        <w:pStyle w:val="BodyText"/>
-        <w:rPr>
-          <w:lang/>
-        </w:rPr>
-      </w:pPr>
-      <w:r>
-        <w:rPr>
-          <w:lang/>
-        </w:rPr>
-        <w:t xml:space="preserve">  [Postgres Database]</w:t>
-      </w:r>
-    </w:p>
-    <w:p>
-      <w:pPr>
-        <w:pStyle w:val="BodyText"/>
-        <w:rPr>
-          <w:lang/>
-        </w:rPr>
-      </w:pPr>
-      <w:r>
-        <w:rPr>
-          <w:lang/>
-        </w:rPr>
-        <w:t>}</w:t>
-      </w:r>
-    </w:p>
-    <w:p>
-      <w:pPr>
-        <w:pStyle w:val="BodyText"/>
-        <w:rPr>
-          <w:lang/>
-        </w:rPr>
-      </w:pPr>
-    </w:p>
-    <w:p>
-      <w:pPr>
-        <w:pStyle w:val="BodyText"/>
-        <w:rPr>
-          <w:lang/>
-        </w:rPr>
-      </w:pPr>
-      <w:r>
-        <w:rPr>
-          <w:lang/>
-        </w:rPr>
-        <w:lastRenderedPageBreak/>
-        <w:t>node "External Systems" {</w:t>
-      </w:r>
-    </w:p>
-    <w:p>
-      <w:pPr>
-        <w:pStyle w:val="BodyText"/>
-        <w:rPr>
-          <w:lang/>
-        </w:rPr>
-      </w:pPr>
-      <w:r>
-        <w:rPr>
-          <w:lang/>
-        </w:rPr>
-        <w:t xml:space="preserve">  [Websites]</w:t>
-      </w:r>
-    </w:p>
-    <w:p>
-      <w:pPr>
-        <w:pStyle w:val="BodyText"/>
-        <w:rPr>
-          <w:lang/>
-        </w:rPr>
-      </w:pPr>
-      <w:r>
-        <w:rPr>
-          <w:lang/>
-        </w:rPr>
-        <w:t>}</w:t>
-      </w:r>
-    </w:p>
-    <w:p>
-      <w:pPr>
-        <w:pStyle w:val="BodyText"/>
-        <w:rPr>
-          <w:lang/>
-        </w:rPr>
-      </w:pPr>
-    </w:p>
-    <w:p>
-      <w:pPr>
-        <w:pStyle w:val="BodyText"/>
-        <w:rPr>
-          <w:lang/>
-        </w:rPr>
-      </w:pPr>
-      <w:r>
-        <w:rPr>
-          <w:lang/>
-        </w:rPr>
-        <w:t>[DiscordClient] --&gt; [AccountControl]</w:t>
-      </w:r>
-    </w:p>
-    <w:p>
-      <w:pPr>
-        <w:pStyle w:val="BodyText"/>
-        <w:rPr>
-          <w:lang/>
-        </w:rPr>
-      </w:pPr>
-      <w:r>
-        <w:rPr>
-          <w:lang/>
-        </w:rPr>
-        <w:t>[DiscordClient] --&gt; [BrowserControl]</w:t>
-      </w:r>
-    </w:p>
-    <w:p>
-      <w:pPr>
-        <w:pStyle w:val="BodyText"/>
-        <w:rPr>
-          <w:lang/>
-        </w:rPr>
-      </w:pPr>
-      <w:r>
-        <w:rPr>
-          <w:lang/>
-        </w:rPr>
-        <w:t>[DiscordClient] --&gt; [AvailabilityControl]</w:t>
-      </w:r>
-    </w:p>
-    <w:p>
-      <w:pPr>
-        <w:pStyle w:val="BodyText"/>
-        <w:rPr>
-          <w:lang/>
-        </w:rPr>
-      </w:pPr>
-      <w:r>
-        <w:rPr>
-          <w:lang/>
-        </w:rPr>
-        <w:t>[DiscordClient] --&gt; [PriceControl]</w:t>
-      </w:r>
-    </w:p>
-    <w:p>
-      <w:pPr>
-        <w:pStyle w:val="BodyText"/>
-        <w:rPr>
-          <w:lang/>
-        </w:rPr>
-      </w:pPr>
-    </w:p>
-    <w:p>
-      <w:pPr>
-        <w:pStyle w:val="BodyText"/>
-        <w:rPr>
-          <w:lang/>
-        </w:rPr>
-      </w:pPr>
-      <w:r>
-        <w:rPr>
-          <w:lang/>
-        </w:rPr>
-        <w:t>[AccountControl] --&gt; [Postgres Database]</w:t>
-      </w:r>
-    </w:p>
-    <w:p>
-      <w:pPr>
-        <w:pStyle w:val="BodyText"/>
-        <w:rPr>
-          <w:lang/>
-        </w:rPr>
-      </w:pPr>
-      <w:r>
-        <w:rPr>
-          <w:lang/>
-        </w:rPr>
-        <w:t>[BrowserControl] --&gt; [Websites]</w:t>
-      </w:r>
-    </w:p>
-    <w:p>
-      <w:pPr>
-        <w:pStyle w:val="BodyText"/>
-        <w:rPr>
-          <w:lang/>
-        </w:rPr>
-      </w:pPr>
-      <w:r>
-        <w:rPr>
-          <w:lang/>
-        </w:rPr>
-        <w:t>[AvailabilityControl] --&gt; [Websites]</w:t>
-      </w:r>
-    </w:p>
-    <w:p>
-      <w:pPr>
-        <w:pStyle w:val="BodyText"/>
-        <w:rPr>
-          <w:lang/>
-        </w:rPr>
-      </w:pPr>
-      <w:r>
-        <w:rPr>
-          <w:lang/>
-        </w:rPr>
-        <w:t>[PriceControl] --&gt; [Websites]</w:t>
-      </w:r>
-    </w:p>
-    <w:p>
-      <w:pPr>
-        <w:pStyle w:val="BodyText"/>
-        <w:rPr>
-          <w:lang/>
-        </w:rPr>
-      </w:pPr>
-      <w:r>
-        <w:rPr>
-          <w:lang/>
-        </w:rPr>
-        <w:t>@enduml</w:t>
-      </w:r>
-    </w:p>
-    <w:p>
-      <w:pPr>
-        <w:pStyle w:val="BodyText"/>
-        <w:rPr>
-          <w:lang/>
-        </w:rPr>
-      </w:pPr>
-      <w:r>
-        <w:rPr>
-          <w:lang/>
-        </w:rPr>
-        <w:t>This deployment architecture shows the flow of information from the user’s Discord client to the Discord bot server, which interacts with both the database and external systems for processing user requests.</w:t>
-      </w:r>
-    </w:p>
-    <w:p>
-      <w:pPr>
-        <w:pStyle w:val="BodyText"/>
-        <w:numPr>
-          <w:ilvl w:val="0"/>
-          <w:numId w:val="6"/>
-        </w:numPr>
-        <w:rPr>
-          <w:b/>
-          <w:bCs/>
-          <w:lang/>
-        </w:rPr>
-      </w:pPr>
-      <w:r>
-        <w:rPr>
-          <w:b/>
-          <w:bCs/>
-          <w:lang/>
-        </w:rPr>
-        <w:t>4. Activity Diagram</w:t>
-      </w:r>
-    </w:p>
-    <w:p>
-      <w:pPr>
-        <w:pStyle w:val="BodyText"/>
-        <w:numPr>
-          <w:ilvl w:val="0"/>
-          <w:numId w:val="6"/>
-        </w:numPr>
-        <w:rPr>
-          <w:b/>
-          <w:bCs/>
-          <w:lang/>
-        </w:rPr>
-      </w:pPr>
-      <w:r>
-        <w:rPr>
-          <w:b/>
-          <w:bCs/>
-          <w:lang/>
-        </w:rPr>
-        <w:t>Title: Activity Diagram for "Check Price" Use Case</w:t>
-      </w:r>
-    </w:p>
-    <w:p>
-      <w:pPr>
-        <w:pStyle w:val="BodyText"/>
-        <w:rPr>
-          <w:lang/>
-        </w:rPr>
-      </w:pPr>
-      <w:r>
-        <w:rPr>
-          <w:lang/>
-        </w:rPr>
-        <w:t xml:space="preserve">The </w:t>
-      </w:r>
-      <w:r>
-        <w:rPr>
-          <w:b/>
-          <w:bCs/>
-          <w:lang/>
-        </w:rPr>
-        <w:t>Activity Diagram</w:t>
-      </w:r>
-      <w:r>
-        <w:rPr>
-          <w:lang/>
-        </w:rPr>
-        <w:t xml:space="preserve"> provides a detailed flow for the "Check Price" use case. Here, the user sends a command (!get_price), and the bot processes this command, retrieves the price, exports the data, and notifies the user of any price changes.</w:t>
-      </w:r>
-    </w:p>
-    <w:p>
-      <w:pPr>
-        <w:pStyle w:val="BodyText"/>
-        <w:numPr>
-          <w:ilvl w:val="0"/>
-          <w:numId w:val="25"/>
-        </w:numPr>
-        <w:rPr>
-          <w:lang/>
-        </w:rPr>
-      </w:pPr>
-      <w:r>
-        <w:rPr>
-          <w:b/>
-          <w:bCs/>
-          <w:lang/>
-        </w:rPr>
-        <w:t>Command Handling</w:t>
-      </w:r>
-      <w:r>
-        <w:rPr>
-          <w:lang/>
-        </w:rPr>
-        <w:t xml:space="preserve">: The bot receives the command from the user and forwards it to the </w:t>
-      </w:r>
-      <w:r>
-        <w:rPr>
-          <w:lang/>
-        </w:rPr>
-        <w:lastRenderedPageBreak/>
-        <w:t>PriceBoundary, which then interacts with the PriceControl.</w:t>
-      </w:r>
-    </w:p>
-    <w:p>
-      <w:pPr>
-        <w:pStyle w:val="BodyText"/>
-        <w:numPr>
-          <w:ilvl w:val="0"/>
-          <w:numId w:val="25"/>
-        </w:numPr>
-        <w:rPr>
-          <w:lang/>
-        </w:rPr>
-      </w:pPr>
-      <w:r>
-        <w:rPr>
-          <w:b/>
-          <w:bCs/>
-          <w:lang/>
-        </w:rPr>
-        <w:t>Price Retrieval</w:t>
-      </w:r>
-      <w:r>
-        <w:rPr>
-          <w:lang/>
-        </w:rPr>
-        <w:t>: PriceControl retrieves the price from the PriceEntity.</w:t>
-      </w:r>
-    </w:p>
-    <w:p>
-      <w:pPr>
-        <w:pStyle w:val="BodyText"/>
-        <w:numPr>
-          <w:ilvl w:val="0"/>
-          <w:numId w:val="25"/>
-        </w:numPr>
-        <w:rPr>
-          <w:lang/>
-        </w:rPr>
-      </w:pPr>
-      <w:r>
-        <w:rPr>
-          <w:b/>
-          <w:bCs/>
-          <w:lang/>
-        </w:rPr>
-        <w:t>Data Export</w:t>
-      </w:r>
-      <w:r>
-        <w:rPr>
-          <w:lang/>
-        </w:rPr>
-        <w:t>: After retrieving the price, the data is exported to both Excel and HTML formats.</w:t>
-      </w:r>
-    </w:p>
-    <w:p>
-      <w:pPr>
-        <w:pStyle w:val="BodyText"/>
-        <w:numPr>
-          <w:ilvl w:val="0"/>
-          <w:numId w:val="25"/>
-        </w:numPr>
-        <w:rPr>
-          <w:lang/>
-        </w:rPr>
-      </w:pPr>
-      <w:r>
-        <w:rPr>
-          <w:b/>
-          <w:bCs/>
-          <w:lang/>
-        </w:rPr>
-        <w:t>Notification</w:t>
-      </w:r>
-      <w:r>
-        <w:rPr>
-          <w:lang/>
-        </w:rPr>
-        <w:t>: If a price change is detected, notifications are sent to the user via Discord and email.</w:t>
-      </w:r>
-    </w:p>
-    <w:p>
-      <w:pPr>
-        <w:pStyle w:val="BodyText"/>
-        <w:rPr>
-          <w:lang/>
-        </w:rPr>
-      </w:pPr>
-      <w:r>
-        <w:rPr>
-          <w:lang/>
-        </w:rPr>
-        <w:t>plaintext</w:t>
-      </w:r>
-    </w:p>
-    <w:p>
-      <w:pPr>
-        <w:pStyle w:val="BodyText"/>
-        <w:rPr>
-          <w:lang/>
-        </w:rPr>
-      </w:pPr>
-      <w:r>
-        <w:rPr>
-          <w:lang/>
-        </w:rPr>
-        <w:t>Copy code</w:t>
-      </w:r>
-    </w:p>
-    <w:p>
-      <w:pPr>
-        <w:pStyle w:val="BodyText"/>
-        <w:rPr>
-          <w:lang/>
-        </w:rPr>
-      </w:pPr>
-      <w:r>
-        <w:rPr>
-          <w:lang/>
-        </w:rPr>
-        <w:t>@startuml</w:t>
-      </w:r>
-    </w:p>
-    <w:p>
-      <w:pPr>
-        <w:pStyle w:val="BodyText"/>
-        <w:rPr>
-          <w:lang/>
-        </w:rPr>
-      </w:pPr>
-      <w:r>
-        <w:rPr>
-          <w:lang/>
-        </w:rPr>
-        <w:t>start</w:t>
-      </w:r>
-    </w:p>
-    <w:p>
-      <w:pPr>
-        <w:pStyle w:val="BodyText"/>
-        <w:rPr>
-          <w:lang/>
-        </w:rPr>
-      </w:pPr>
-    </w:p>
-    <w:p>
-      <w:pPr>
-        <w:pStyle w:val="BodyText"/>
-        <w:rPr>
-          <w:lang/>
-        </w:rPr>
-      </w:pPr>
-      <w:r>
-        <w:rPr>
-          <w:lang/>
-        </w:rPr>
-        <w:t>:User sends !get_price command;</w:t>
-      </w:r>
-    </w:p>
-    <w:p>
-      <w:pPr>
-        <w:pStyle w:val="BodyText"/>
-        <w:rPr>
-          <w:lang/>
-        </w:rPr>
-      </w:pPr>
-      <w:r>
-        <w:rPr>
-          <w:lang/>
-        </w:rPr>
-        <w:t>:Discord Bot receives command;</w:t>
-      </w:r>
-    </w:p>
-    <w:p>
-      <w:pPr>
-        <w:pStyle w:val="BodyText"/>
-        <w:rPr>
-          <w:lang/>
-        </w:rPr>
-      </w:pPr>
-    </w:p>
-    <w:p>
-      <w:pPr>
-        <w:pStyle w:val="BodyText"/>
-        <w:rPr>
-          <w:lang/>
-        </w:rPr>
-      </w:pPr>
-      <w:r>
-        <w:rPr>
-          <w:lang/>
-        </w:rPr>
-        <w:t>if (Command is valid?) then (yes)</w:t>
-      </w:r>
-    </w:p>
-    <w:p>
-      <w:pPr>
-        <w:pStyle w:val="BodyText"/>
-        <w:rPr>
-          <w:lang/>
-        </w:rPr>
-      </w:pPr>
-      <w:r>
-        <w:rPr>
-          <w:lang/>
-        </w:rPr>
-        <w:t xml:space="preserve">  :Parse command;</w:t>
-      </w:r>
-    </w:p>
-    <w:p>
-      <w:pPr>
-        <w:pStyle w:val="BodyText"/>
-        <w:rPr>
-          <w:lang/>
-        </w:rPr>
-      </w:pPr>
-      <w:r>
-        <w:rPr>
-          <w:lang/>
-        </w:rPr>
-        <w:t xml:space="preserve">  :Forward command to PriceBoundary;</w:t>
-      </w:r>
-    </w:p>
-    <w:p>
-      <w:pPr>
-        <w:pStyle w:val="BodyText"/>
-        <w:rPr>
-          <w:lang/>
-        </w:rPr>
-      </w:pPr>
-      <w:r>
-        <w:rPr>
-          <w:lang/>
-        </w:rPr>
-        <w:t xml:space="preserve">  :PriceBoundary forwards to PriceControl;</w:t>
-      </w:r>
-    </w:p>
-    <w:p>
-      <w:pPr>
-        <w:pStyle w:val="BodyText"/>
-        <w:rPr>
-          <w:lang/>
-        </w:rPr>
-      </w:pPr>
-      <w:r>
-        <w:rPr>
-          <w:lang/>
-        </w:rPr>
-        <w:t xml:space="preserve">  :PriceControl requests price from PriceEntity;</w:t>
-      </w:r>
-    </w:p>
-    <w:p>
-      <w:pPr>
-        <w:pStyle w:val="BodyText"/>
-        <w:rPr>
-          <w:lang/>
-        </w:rPr>
-      </w:pPr>
-    </w:p>
-    <w:p>
-      <w:pPr>
-        <w:pStyle w:val="BodyText"/>
-        <w:rPr>
-          <w:lang/>
-        </w:rPr>
-      </w:pPr>
-      <w:r>
-        <w:rPr>
-          <w:lang/>
-        </w:rPr>
-        <w:t xml:space="preserve">  :PriceEntity navigates to website and retrieves price;</w:t>
-      </w:r>
-    </w:p>
-    <w:p>
-      <w:pPr>
-        <w:pStyle w:val="BodyText"/>
-        <w:rPr>
-          <w:lang/>
-        </w:rPr>
-      </w:pPr>
-      <w:r>
-        <w:rPr>
-          <w:lang/>
-        </w:rPr>
-        <w:t xml:space="preserve">  </w:t>
-      </w:r>
-    </w:p>
-    <w:p>
-      <w:pPr>
-        <w:pStyle w:val="BodyText"/>
-        <w:rPr>
-          <w:lang/>
-        </w:rPr>
-      </w:pPr>
-      <w:r>
-        <w:rPr>
-          <w:lang/>
-        </w:rPr>
-        <w:t xml:space="preserve">  if (Price found?) then (yes)</w:t>
-      </w:r>
-    </w:p>
-    <w:p>
-      <w:pPr>
-        <w:pStyle w:val="BodyText"/>
-        <w:rPr>
-          <w:lang/>
-        </w:rPr>
-      </w:pPr>
-      <w:r>
-        <w:rPr>
-          <w:lang/>
-        </w:rPr>
-        <w:t xml:space="preserve">    :PriceEntity returns price to PriceControl;</w:t>
-      </w:r>
-    </w:p>
-    <w:p>
-      <w:pPr>
-        <w:pStyle w:val="BodyText"/>
-        <w:rPr>
-          <w:lang/>
-        </w:rPr>
-      </w:pPr>
-      <w:r>
-        <w:rPr>
-          <w:lang/>
-        </w:rPr>
-        <w:lastRenderedPageBreak/>
-        <w:t xml:space="preserve">    :PriceControl forwards price to PriceBoundary;</w:t>
-      </w:r>
-    </w:p>
-    <w:p>
-      <w:pPr>
-        <w:pStyle w:val="BodyText"/>
-        <w:rPr>
-          <w:lang/>
-        </w:rPr>
-      </w:pPr>
-      <w:r>
-        <w:rPr>
-          <w:lang/>
-        </w:rPr>
-        <w:t xml:space="preserve">    :PriceBoundary sends price to User via Discord;</w:t>
-      </w:r>
-    </w:p>
-    <w:p>
-      <w:pPr>
-        <w:pStyle w:val="BodyText"/>
-        <w:rPr>
-          <w:lang/>
-        </w:rPr>
-      </w:pPr>
-    </w:p>
-    <w:p>
-      <w:pPr>
-        <w:pStyle w:val="BodyText"/>
-        <w:rPr>
-          <w:lang/>
-        </w:rPr>
-      </w:pPr>
-      <w:r>
-        <w:rPr>
-          <w:lang/>
-        </w:rPr>
-        <w:t xml:space="preserve">    :PriceControl exports data to Excel and HTML;</w:t>
-      </w:r>
-    </w:p>
-    <w:p>
-      <w:pPr>
-        <w:pStyle w:val="BodyText"/>
-        <w:rPr>
-          <w:lang/>
-        </w:rPr>
-      </w:pPr>
-    </w:p>
-    <w:p>
-      <w:pPr>
-        <w:pStyle w:val="BodyText"/>
-        <w:rPr>
-          <w:lang/>
-        </w:rPr>
-      </w:pPr>
-      <w:r>
-        <w:rPr>
-          <w:lang/>
-        </w:rPr>
-        <w:t xml:space="preserve">    if (Price has changed?) then (yes)</w:t>
-      </w:r>
-    </w:p>
-    <w:p>
-      <w:pPr>
-        <w:pStyle w:val="BodyText"/>
-        <w:rPr>
-          <w:lang/>
-        </w:rPr>
-      </w:pPr>
-      <w:r>
-        <w:rPr>
-          <w:lang/>
-        </w:rPr>
-        <w:t xml:space="preserve">      :PriceControl sends email notification with price change;</w:t>
-      </w:r>
-    </w:p>
-    <w:p>
-      <w:pPr>
-        <w:pStyle w:val="BodyText"/>
-        <w:rPr>
-          <w:lang/>
-        </w:rPr>
-      </w:pPr>
-      <w:r>
-        <w:rPr>
-          <w:lang/>
-        </w:rPr>
-        <w:t xml:space="preserve">      :PriceControl sends notification to User via Discord;</w:t>
-      </w:r>
-    </w:p>
-    <w:p>
-      <w:pPr>
-        <w:pStyle w:val="BodyText"/>
-        <w:rPr>
-          <w:lang/>
-        </w:rPr>
-      </w:pPr>
-      <w:r>
-        <w:rPr>
-          <w:lang/>
-        </w:rPr>
-        <w:t xml:space="preserve">    else (no)</w:t>
-      </w:r>
-    </w:p>
-    <w:p>
-      <w:pPr>
-        <w:pStyle w:val="BodyText"/>
-        <w:rPr>
-          <w:lang/>
-        </w:rPr>
-      </w:pPr>
-      <w:r>
-        <w:rPr>
-          <w:lang/>
-        </w:rPr>
-        <w:t xml:space="preserve">      :No price change detected;</w:t>
-      </w:r>
-    </w:p>
-    <w:p>
-      <w:pPr>
-        <w:pStyle w:val="BodyText"/>
-        <w:rPr>
-          <w:lang/>
-        </w:rPr>
-      </w:pPr>
-      <w:r>
-        <w:rPr>
-          <w:lang/>
-        </w:rPr>
-        <w:t xml:space="preserve">    endif</w:t>
-      </w:r>
-    </w:p>
-    <w:p>
-      <w:pPr>
-        <w:pStyle w:val="BodyText"/>
-        <w:rPr>
-          <w:lang/>
-        </w:rPr>
-      </w:pPr>
-    </w:p>
-    <w:p>
-      <w:pPr>
-        <w:pStyle w:val="BodyText"/>
-        <w:rPr>
-          <w:lang/>
-        </w:rPr>
-      </w:pPr>
-      <w:r>
-        <w:rPr>
-          <w:lang/>
-        </w:rPr>
-        <w:t xml:space="preserve">  else (no)</w:t>
-      </w:r>
-    </w:p>
-    <w:p>
-      <w:pPr>
-        <w:pStyle w:val="BodyText"/>
-        <w:rPr>
-          <w:lang/>
-        </w:rPr>
-      </w:pPr>
-      <w:r>
-        <w:rPr>
-          <w:lang/>
-        </w:rPr>
-        <w:t xml:space="preserve">    :PriceEntity returns error;</w:t>
-      </w:r>
-    </w:p>
-    <w:p>
-      <w:pPr>
-        <w:pStyle w:val="BodyText"/>
-        <w:rPr>
-          <w:lang/>
-        </w:rPr>
-      </w:pPr>
-      <w:r>
-        <w:rPr>
-          <w:lang/>
-        </w:rPr>
-        <w:t xml:space="preserve">    :PriceBoundary sends error to User;</w:t>
-      </w:r>
-    </w:p>
-    <w:p>
-      <w:pPr>
-        <w:pStyle w:val="BodyText"/>
-        <w:rPr>
-          <w:lang/>
-        </w:rPr>
-      </w:pPr>
-      <w:r>
-        <w:rPr>
-          <w:lang/>
-        </w:rPr>
-        <w:t xml:space="preserve">  endif</w:t>
-      </w:r>
-    </w:p>
-    <w:p>
-      <w:pPr>
-        <w:pStyle w:val="BodyText"/>
-        <w:rPr>
-          <w:lang/>
-        </w:rPr>
-      </w:pPr>
-      <w:r>
-        <w:rPr>
-          <w:lang/>
-        </w:rPr>
-        <w:t xml:space="preserve">  </w:t>
-      </w:r>
-    </w:p>
-    <w:p>
-      <w:pPr>
-        <w:pStyle w:val="BodyText"/>
-        <w:rPr>
-          <w:lang/>
-        </w:rPr>
-      </w:pPr>
-      <w:r>
-        <w:rPr>
-          <w:lang/>
-        </w:rPr>
-        <w:t>else (no)</w:t>
-      </w:r>
-    </w:p>
-    <w:p>
-      <w:pPr>
-        <w:pStyle w:val="BodyText"/>
-        <w:rPr>
-          <w:lang/>
-        </w:rPr>
-      </w:pPr>
-      <w:r>
-        <w:rPr>
-          <w:lang/>
-        </w:rPr>
-        <w:t xml:space="preserve">  :Send error message to User;</w:t>
-      </w:r>
-    </w:p>
-    <w:p>
-      <w:pPr>
-        <w:pStyle w:val="BodyText"/>
-        <w:rPr>
-          <w:lang/>
-        </w:rPr>
-      </w:pPr>
-      <w:r>
-        <w:rPr>
-          <w:lang/>
-        </w:rPr>
-        <w:t>endif</w:t>
-      </w:r>
-    </w:p>
-    <w:p>
-      <w:pPr>
-        <w:pStyle w:val="BodyText"/>
-        <w:rPr>
-          <w:lang/>
-        </w:rPr>
-      </w:pPr>
-    </w:p>
-    <w:p>
-      <w:pPr>
-        <w:pStyle w:val="BodyText"/>
-        <w:rPr>
-          <w:lang/>
-        </w:rPr>
-      </w:pPr>
-      <w:r>
-        <w:rPr>
-          <w:lang/>
-        </w:rPr>
-        <w:t>stop</w:t>
-      </w:r>
-    </w:p>
-    <w:p>
-      <w:pPr>
-        <w:pStyle w:val="BodyText"/>
-        <w:rPr>
-          <w:lang/>
-        </w:rPr>
-      </w:pPr>
-      <w:r>
-        <w:rPr>
-          <w:lang/>
-        </w:rPr>
-        <w:t>@enduml</w:t>
-      </w:r>
-    </w:p>
-    <w:p>
-      <w:pPr>
-        <w:pStyle w:val="BodyText"/>
-        <w:numPr>
-          <w:ilvl w:val="0"/>
-          <w:numId w:val="6"/>
-        </w:numPr>
-        <w:rPr>
-          <w:b/>
-          <w:bCs/>
-          <w:lang/>
-        </w:rPr>
-      </w:pPr>
-      <w:r>
-        <w:rPr>
-          <w:b/>
-          <w:bCs/>
-          <w:lang/>
-        </w:rPr>
-        <w:lastRenderedPageBreak/>
-        <w:t>5. Code and Structure Validation</w:t>
-      </w:r>
-    </w:p>
-    <w:p>
-      <w:pPr>
-        <w:pStyle w:val="BodyText"/>
-        <w:rPr>
-          <w:lang/>
-        </w:rPr>
-      </w:pPr>
-      <w:r>
-        <w:rPr>
-          <w:lang/>
-        </w:rPr>
-        <w:t>Each part of this architecture is directly mapped to the actual implementation:</w:t>
-      </w:r>
-    </w:p>
-    <w:p>
-      <w:pPr>
-        <w:pStyle w:val="BodyText"/>
-        <w:numPr>
-          <w:ilvl w:val="0"/>
-          <w:numId w:val="26"/>
-        </w:numPr>
-        <w:rPr>
-          <w:lang/>
-        </w:rPr>
-      </w:pPr>
-      <w:r>
-        <w:rPr>
-          <w:b/>
-          <w:bCs/>
-          <w:lang/>
-        </w:rPr>
-        <w:t>Boundary Layer</w:t>
-      </w:r>
-      <w:r>
-        <w:rPr>
-          <w:lang/>
-        </w:rPr>
-        <w:t>: The boundary classes (e.g., AccountBoundary, BrowserBoundary, PriceBoundary) receive and parse user commands before forwarding them to the control layer. The code shows how these boundary classes handle user input and pass the necessary data to the control classes​(project_text).</w:t>
-      </w:r>
-    </w:p>
-    <w:p>
-      <w:pPr>
-        <w:pStyle w:val="BodyText"/>
-        <w:numPr>
-          <w:ilvl w:val="0"/>
-          <w:numId w:val="26"/>
-        </w:numPr>
-        <w:rPr>
-          <w:lang/>
-        </w:rPr>
-      </w:pPr>
-      <w:r>
-        <w:rPr>
-          <w:b/>
-          <w:bCs/>
-          <w:lang/>
-        </w:rPr>
-        <w:t>Control Layer</w:t>
-      </w:r>
-      <w:r>
-        <w:rPr>
-          <w:lang/>
-        </w:rPr>
-        <w:t>: The control classes (e.g., AccountControl, PriceControl, etc.) manage the business logic. For instance, PriceControl handles fetching the price from PriceEntity, processes the data, and determines if a notification should be sent based on price changes​(project_text)​(UML_ComponentDiagram).</w:t>
-      </w:r>
-    </w:p>
-    <w:p>
-      <w:pPr>
-        <w:pStyle w:val="BodyText"/>
-        <w:numPr>
-          <w:ilvl w:val="0"/>
-          <w:numId w:val="26"/>
-        </w:numPr>
-        <w:rPr>
-          <w:lang/>
-        </w:rPr>
-      </w:pPr>
-      <w:r>
-        <w:rPr>
-          <w:b/>
-          <w:bCs/>
-          <w:lang/>
-        </w:rPr>
-        <w:t>Entity Layer</w:t>
-      </w:r>
-      <w:r>
-        <w:rPr>
-          <w:lang/>
-        </w:rPr>
-        <w:t>: The entity classes (e.g., AccountDAO, BrowserEntity, PriceEntity) interact with external systems. AccountDAO handles database interactions, while PriceEntity retrieves prices from websites and exports the data to files​(project_text).</w:t>
-      </w:r>
-    </w:p>
-    <w:p>
-      <w:pPr>
-        <w:pStyle w:val="BodyText"/>
-        <w:rPr>
-          <w:lang/>
-        </w:rPr>
-      </w:pPr>
-      <w:r>
-        <w:rPr>
-          <w:lang/>
-        </w:rPr>
-        <w:t>The architecture is built to handle interactions between users and the bot, manage the flow of commands, process business logic, interact with external systems, and notify the user as needed.</w:t>
+        <w:t xml:space="preserve"> listens for user commands like !project_help or !stop_bot, interacting with the control layer to provide help or terminate the bot.</w:t>
       </w:r>
     </w:p>
     <w:p>
@@ -8123,7 +6520,7 @@
         </mc:Choice>
         <mc:Fallback>
           <w:pict>
-            <v:group w14:anchorId="7ABA60DD" id="Group 1" o:spid="_x0000_s1026" style="position:absolute;margin-left:88.85pt;margin-top:756.2pt;width:434.5pt;height:21.05pt;z-index:-251660288;mso-wrap-distance-left:0;mso-wrap-distance-right:0;mso-position-horizontal-relative:page;mso-position-vertical-relative:page" coordsize="55181,2673" o:gfxdata="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">
+            <v:group w14:anchorId="443E948D" id="Group 1" o:spid="_x0000_s1026" style="position:absolute;margin-left:88.85pt;margin-top:756.2pt;width:434.5pt;height:21.05pt;z-index:-251660288;mso-wrap-distance-left:0;mso-wrap-distance-right:0;mso-position-horizontal-relative:page;mso-position-vertical-relative:page" coordsize="55181,2673" o:gfxdata="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">
               <v:shape id="Graphic 2" o:spid="_x0000_s1027" style="position:absolute;top:1333;width:55181;height:13;visibility:visible;mso-wrap-style:square;v-text-anchor:top" coordsize="5518150,1270" o:gfxdata="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" path="m,l5518150,e" filled="f" strokecolor="gray" strokeweight="1pt">
                 <v:path arrowok="t"/>
               </v:shape>
@@ -9303,6 +7700,304 @@
     </w:lvl>
   </w:abstractNum>
   <w:abstractNum w:abstractNumId="7" w15:restartNumberingAfterBreak="0">
+    <w:nsid w:val="17E3062E"/>
+    <w:multiLevelType w:val="multilevel"/>
+    <w:tmpl w:val="86CA84F6"/>
+    <w:lvl w:ilvl="0">
+      <w:start w:val="1"/>
+      <w:numFmt w:val="bullet"/>
+      <w:lvlText w:val=""/>
+      <w:lvlJc w:val="left"/>
+      <w:pPr>
+        <w:tabs>
+          <w:tab w:val="num" w:pos="720"/>
+        </w:tabs>
+        <w:ind w:left="720" w:hanging="360"/>
+      </w:pPr>
+      <w:rPr>
+        <w:rFonts w:ascii="Symbol" w:hAnsi="Symbol" w:hint="default"/>
+        <w:sz w:val="20"/>
+      </w:rPr>
+    </w:lvl>
+    <w:lvl w:ilvl="1" w:tentative="1">
+      <w:start w:val="1"/>
+      <w:numFmt w:val="bullet"/>
+      <w:lvlText w:val="o"/>
+      <w:lvlJc w:val="left"/>
+      <w:pPr>
+        <w:tabs>
+          <w:tab w:val="num" w:pos="1440"/>
+        </w:tabs>
+        <w:ind w:left="1440" w:hanging="360"/>
+      </w:pPr>
+      <w:rPr>
+        <w:rFonts w:ascii="Courier New" w:hAnsi="Courier New" w:hint="default"/>
+        <w:sz w:val="20"/>
+      </w:rPr>
+    </w:lvl>
+    <w:lvl w:ilvl="2" w:tentative="1">
+      <w:start w:val="1"/>
+      <w:numFmt w:val="bullet"/>
+      <w:lvlText w:val=""/>
+      <w:lvlJc w:val="left"/>
+      <w:pPr>
+        <w:tabs>
+          <w:tab w:val="num" w:pos="2160"/>
+        </w:tabs>
+        <w:ind w:left="2160" w:hanging="360"/>
+      </w:pPr>
+      <w:rPr>
+        <w:rFonts w:ascii="Wingdings" w:hAnsi="Wingdings" w:hint="default"/>
+        <w:sz w:val="20"/>
+      </w:rPr>
+    </w:lvl>
+    <w:lvl w:ilvl="3" w:tentative="1">
+      <w:start w:val="1"/>
+      <w:numFmt w:val="bullet"/>
+      <w:lvlText w:val=""/>
+      <w:lvlJc w:val="left"/>
+      <w:pPr>
+        <w:tabs>
+          <w:tab w:val="num" w:pos="2880"/>
+        </w:tabs>
+        <w:ind w:left="2880" w:hanging="360"/>
+      </w:pPr>
+      <w:rPr>
+        <w:rFonts w:ascii="Wingdings" w:hAnsi="Wingdings" w:hint="default"/>
+        <w:sz w:val="20"/>
+      </w:rPr>
+    </w:lvl>
+    <w:lvl w:ilvl="4" w:tentative="1">
+      <w:start w:val="1"/>
+      <w:numFmt w:val="bullet"/>
+      <w:lvlText w:val=""/>
+      <w:lvlJc w:val="left"/>
+      <w:pPr>
+        <w:tabs>
+          <w:tab w:val="num" w:pos="3600"/>
+        </w:tabs>
+        <w:ind w:left="3600" w:hanging="360"/>
+      </w:pPr>
+      <w:rPr>
+        <w:rFonts w:ascii="Wingdings" w:hAnsi="Wingdings" w:hint="default"/>
+        <w:sz w:val="20"/>
+      </w:rPr>
+    </w:lvl>
+    <w:lvl w:ilvl="5" w:tentative="1">
+      <w:start w:val="1"/>
+      <w:numFmt w:val="bullet"/>
+      <w:lvlText w:val=""/>
+      <w:lvlJc w:val="left"/>
+      <w:pPr>
+        <w:tabs>
+          <w:tab w:val="num" w:pos="4320"/>
+        </w:tabs>
+        <w:ind w:left="4320" w:hanging="360"/>
+      </w:pPr>
+      <w:rPr>
+        <w:rFonts w:ascii="Wingdings" w:hAnsi="Wingdings" w:hint="default"/>
+        <w:sz w:val="20"/>
+      </w:rPr>
+    </w:lvl>
+    <w:lvl w:ilvl="6" w:tentative="1">
+      <w:start w:val="1"/>
+      <w:numFmt w:val="bullet"/>
+      <w:lvlText w:val=""/>
+      <w:lvlJc w:val="left"/>
+      <w:pPr>
+        <w:tabs>
+          <w:tab w:val="num" w:pos="5040"/>
+        </w:tabs>
+        <w:ind w:left="5040" w:hanging="360"/>
+      </w:pPr>
+      <w:rPr>
+        <w:rFonts w:ascii="Wingdings" w:hAnsi="Wingdings" w:hint="default"/>
+        <w:sz w:val="20"/>
+      </w:rPr>
+    </w:lvl>
+    <w:lvl w:ilvl="7" w:tentative="1">
+      <w:start w:val="1"/>
+      <w:numFmt w:val="bullet"/>
+      <w:lvlText w:val=""/>
+      <w:lvlJc w:val="left"/>
+      <w:pPr>
+        <w:tabs>
+          <w:tab w:val="num" w:pos="5760"/>
+        </w:tabs>
+        <w:ind w:left="5760" w:hanging="360"/>
+      </w:pPr>
+      <w:rPr>
+        <w:rFonts w:ascii="Wingdings" w:hAnsi="Wingdings" w:hint="default"/>
+        <w:sz w:val="20"/>
+      </w:rPr>
+    </w:lvl>
+    <w:lvl w:ilvl="8" w:tentative="1">
+      <w:start w:val="1"/>
+      <w:numFmt w:val="bullet"/>
+      <w:lvlText w:val=""/>
+      <w:lvlJc w:val="left"/>
+      <w:pPr>
+        <w:tabs>
+          <w:tab w:val="num" w:pos="6480"/>
+        </w:tabs>
+        <w:ind w:left="6480" w:hanging="360"/>
+      </w:pPr>
+      <w:rPr>
+        <w:rFonts w:ascii="Wingdings" w:hAnsi="Wingdings" w:hint="default"/>
+        <w:sz w:val="20"/>
+      </w:rPr>
+    </w:lvl>
+  </w:abstractNum>
+  <w:abstractNum w:abstractNumId="8" w15:restartNumberingAfterBreak="0">
+    <w:nsid w:val="1AB017EE"/>
+    <w:multiLevelType w:val="multilevel"/>
+    <w:tmpl w:val="68749892"/>
+    <w:lvl w:ilvl="0">
+      <w:start w:val="1"/>
+      <w:numFmt w:val="bullet"/>
+      <w:lvlText w:val=""/>
+      <w:lvlJc w:val="left"/>
+      <w:pPr>
+        <w:tabs>
+          <w:tab w:val="num" w:pos="720"/>
+        </w:tabs>
+        <w:ind w:left="720" w:hanging="360"/>
+      </w:pPr>
+      <w:rPr>
+        <w:rFonts w:ascii="Symbol" w:hAnsi="Symbol" w:hint="default"/>
+        <w:sz w:val="20"/>
+      </w:rPr>
+    </w:lvl>
+    <w:lvl w:ilvl="1" w:tentative="1">
+      <w:start w:val="1"/>
+      <w:numFmt w:val="bullet"/>
+      <w:lvlText w:val="o"/>
+      <w:lvlJc w:val="left"/>
+      <w:pPr>
+        <w:tabs>
+          <w:tab w:val="num" w:pos="1440"/>
+        </w:tabs>
+        <w:ind w:left="1440" w:hanging="360"/>
+      </w:pPr>
+      <w:rPr>
+        <w:rFonts w:ascii="Courier New" w:hAnsi="Courier New" w:hint="default"/>
+        <w:sz w:val="20"/>
+      </w:rPr>
+    </w:lvl>
+    <w:lvl w:ilvl="2" w:tentative="1">
+      <w:start w:val="1"/>
+      <w:numFmt w:val="bullet"/>
+      <w:lvlText w:val=""/>
+      <w:lvlJc w:val="left"/>
+      <w:pPr>
+        <w:tabs>
+          <w:tab w:val="num" w:pos="2160"/>
+        </w:tabs>
+        <w:ind w:left="2160" w:hanging="360"/>
+      </w:pPr>
+      <w:rPr>
+        <w:rFonts w:ascii="Wingdings" w:hAnsi="Wingdings" w:hint="default"/>
+        <w:sz w:val="20"/>
+      </w:rPr>
+    </w:lvl>
+    <w:lvl w:ilvl="3" w:tentative="1">
+      <w:start w:val="1"/>
+      <w:numFmt w:val="bullet"/>
+      <w:lvlText w:val=""/>
+      <w:lvlJc w:val="left"/>
+      <w:pPr>
+        <w:tabs>
+          <w:tab w:val="num" w:pos="2880"/>
+        </w:tabs>
+        <w:ind w:left="2880" w:hanging="360"/>
+      </w:pPr>
+      <w:rPr>
+        <w:rFonts w:ascii="Wingdings" w:hAnsi="Wingdings" w:hint="default"/>
+        <w:sz w:val="20"/>
+      </w:rPr>
+    </w:lvl>
+    <w:lvl w:ilvl="4" w:tentative="1">
+      <w:start w:val="1"/>
+      <w:numFmt w:val="bullet"/>
+      <w:lvlText w:val=""/>
+      <w:lvlJc w:val="left"/>
+      <w:pPr>
+        <w:tabs>
+          <w:tab w:val="num" w:pos="3600"/>
+        </w:tabs>
+        <w:ind w:left="3600" w:hanging="360"/>
+      </w:pPr>
+      <w:rPr>
+        <w:rFonts w:ascii="Wingdings" w:hAnsi="Wingdings" w:hint="default"/>
+        <w:sz w:val="20"/>
+      </w:rPr>
+    </w:lvl>
+    <w:lvl w:ilvl="5" w:tentative="1">
+      <w:start w:val="1"/>
+      <w:numFmt w:val="bullet"/>
+      <w:lvlText w:val=""/>
+      <w:lvlJc w:val="left"/>
+      <w:pPr>
+        <w:tabs>
+          <w:tab w:val="num" w:pos="4320"/>
+        </w:tabs>
+        <w:ind w:left="4320" w:hanging="360"/>
+      </w:pPr>
+      <w:rPr>
+        <w:rFonts w:ascii="Wingdings" w:hAnsi="Wingdings" w:hint="default"/>
+        <w:sz w:val="20"/>
+      </w:rPr>
+    </w:lvl>
+    <w:lvl w:ilvl="6" w:tentative="1">
+      <w:start w:val="1"/>
+      <w:numFmt w:val="bullet"/>
+      <w:lvlText w:val=""/>
+      <w:lvlJc w:val="left"/>
+      <w:pPr>
+        <w:tabs>
+          <w:tab w:val="num" w:pos="5040"/>
+        </w:tabs>
+        <w:ind w:left="5040" w:hanging="360"/>
+      </w:pPr>
+      <w:rPr>
+        <w:rFonts w:ascii="Wingdings" w:hAnsi="Wingdings" w:hint="default"/>
+        <w:sz w:val="20"/>
+      </w:rPr>
+    </w:lvl>
+    <w:lvl w:ilvl="7" w:tentative="1">
+      <w:start w:val="1"/>
+      <w:numFmt w:val="bullet"/>
+      <w:lvlText w:val=""/>
+      <w:lvlJc w:val="left"/>
+      <w:pPr>
+        <w:tabs>
+          <w:tab w:val="num" w:pos="5760"/>
+        </w:tabs>
+        <w:ind w:left="5760" w:hanging="360"/>
+      </w:pPr>
+      <w:rPr>
+        <w:rFonts w:ascii="Wingdings" w:hAnsi="Wingdings" w:hint="default"/>
+        <w:sz w:val="20"/>
+      </w:rPr>
+    </w:lvl>
+    <w:lvl w:ilvl="8" w:tentative="1">
+      <w:start w:val="1"/>
+      <w:numFmt w:val="bullet"/>
+      <w:lvlText w:val=""/>
+      <w:lvlJc w:val="left"/>
+      <w:pPr>
+        <w:tabs>
+          <w:tab w:val="num" w:pos="6480"/>
+        </w:tabs>
+        <w:ind w:left="6480" w:hanging="360"/>
+      </w:pPr>
+      <w:rPr>
+        <w:rFonts w:ascii="Wingdings" w:hAnsi="Wingdings" w:hint="default"/>
+        <w:sz w:val="20"/>
+      </w:rPr>
+    </w:lvl>
+  </w:abstractNum>
+  <w:abstractNum w:abstractNumId="9" w15:restartNumberingAfterBreak="0">
     <w:nsid w:val="1DAB61B8"/>
     <w:multiLevelType w:val="multilevel"/>
     <w:tmpl w:val="5C4058C4"/>
@@ -9415,7 +8110,7 @@
       </w:pPr>
     </w:lvl>
   </w:abstractNum>
-  <w:abstractNum w:abstractNumId="8" w15:restartNumberingAfterBreak="0">
+  <w:abstractNum w:abstractNumId="10" w15:restartNumberingAfterBreak="0">
     <w:nsid w:val="22722A9D"/>
     <w:multiLevelType w:val="multilevel"/>
     <w:tmpl w:val="1C10F0E4"/>
@@ -9564,7 +8259,7 @@
       </w:rPr>
     </w:lvl>
   </w:abstractNum>
-  <w:abstractNum w:abstractNumId="9" w15:restartNumberingAfterBreak="0">
+  <w:abstractNum w:abstractNumId="11" w15:restartNumberingAfterBreak="0">
     <w:nsid w:val="259F7731"/>
     <w:multiLevelType w:val="multilevel"/>
     <w:tmpl w:val="CFB282D0"/>
@@ -9677,7 +8372,7 @@
       </w:pPr>
     </w:lvl>
   </w:abstractNum>
-  <w:abstractNum w:abstractNumId="10" w15:restartNumberingAfterBreak="0">
+  <w:abstractNum w:abstractNumId="12" w15:restartNumberingAfterBreak="0">
     <w:nsid w:val="28050ED8"/>
     <w:multiLevelType w:val="multilevel"/>
     <w:tmpl w:val="446C5DBC"/>
@@ -9794,7 +8489,7 @@
       </w:pPr>
     </w:lvl>
   </w:abstractNum>
-  <w:abstractNum w:abstractNumId="11" w15:restartNumberingAfterBreak="0">
+  <w:abstractNum w:abstractNumId="13" w15:restartNumberingAfterBreak="0">
     <w:nsid w:val="28C54785"/>
     <w:multiLevelType w:val="multilevel"/>
     <w:tmpl w:val="D54ECE8C"/>
@@ -9943,7 +8638,7 @@
       </w:rPr>
     </w:lvl>
   </w:abstractNum>
-  <w:abstractNum w:abstractNumId="12" w15:restartNumberingAfterBreak="0">
+  <w:abstractNum w:abstractNumId="14" w15:restartNumberingAfterBreak="0">
     <w:nsid w:val="28D94DDF"/>
     <w:multiLevelType w:val="multilevel"/>
     <w:tmpl w:val="570E282A"/>
@@ -10092,7 +8787,156 @@
       </w:rPr>
     </w:lvl>
   </w:abstractNum>
-  <w:abstractNum w:abstractNumId="13" w15:restartNumberingAfterBreak="0">
+  <w:abstractNum w:abstractNumId="15" w15:restartNumberingAfterBreak="0">
+    <w:nsid w:val="2929490A"/>
+    <w:multiLevelType w:val="multilevel"/>
+    <w:tmpl w:val="916E9462"/>
+    <w:lvl w:ilvl="0">
+      <w:start w:val="1"/>
+      <w:numFmt w:val="bullet"/>
+      <w:lvlText w:val=""/>
+      <w:lvlJc w:val="left"/>
+      <w:pPr>
+        <w:tabs>
+          <w:tab w:val="num" w:pos="720"/>
+        </w:tabs>
+        <w:ind w:left="720" w:hanging="360"/>
+      </w:pPr>
+      <w:rPr>
+        <w:rFonts w:ascii="Symbol" w:hAnsi="Symbol" w:hint="default"/>
+        <w:sz w:val="20"/>
+      </w:rPr>
+    </w:lvl>
+    <w:lvl w:ilvl="1" w:tentative="1">
+      <w:start w:val="1"/>
+      <w:numFmt w:val="bullet"/>
+      <w:lvlText w:val="o"/>
+      <w:lvlJc w:val="left"/>
+      <w:pPr>
+        <w:tabs>
+          <w:tab w:val="num" w:pos="1440"/>
+        </w:tabs>
+        <w:ind w:left="1440" w:hanging="360"/>
+      </w:pPr>
+      <w:rPr>
+        <w:rFonts w:ascii="Courier New" w:hAnsi="Courier New" w:hint="default"/>
+        <w:sz w:val="20"/>
+      </w:rPr>
+    </w:lvl>
+    <w:lvl w:ilvl="2" w:tentative="1">
+      <w:start w:val="1"/>
+      <w:numFmt w:val="bullet"/>
+      <w:lvlText w:val=""/>
+      <w:lvlJc w:val="left"/>
+      <w:pPr>
+        <w:tabs>
+          <w:tab w:val="num" w:pos="2160"/>
+        </w:tabs>
+        <w:ind w:left="2160" w:hanging="360"/>
+      </w:pPr>
+      <w:rPr>
+        <w:rFonts w:ascii="Wingdings" w:hAnsi="Wingdings" w:hint="default"/>
+        <w:sz w:val="20"/>
+      </w:rPr>
+    </w:lvl>
+    <w:lvl w:ilvl="3" w:tentative="1">
+      <w:start w:val="1"/>
+      <w:numFmt w:val="bullet"/>
+      <w:lvlText w:val=""/>
+      <w:lvlJc w:val="left"/>
+      <w:pPr>
+        <w:tabs>
+          <w:tab w:val="num" w:pos="2880"/>
+        </w:tabs>
+        <w:ind w:left="2880" w:hanging="360"/>
+      </w:pPr>
+      <w:rPr>
+        <w:rFonts w:ascii="Wingdings" w:hAnsi="Wingdings" w:hint="default"/>
+        <w:sz w:val="20"/>
+      </w:rPr>
+    </w:lvl>
+    <w:lvl w:ilvl="4" w:tentative="1">
+      <w:start w:val="1"/>
+      <w:numFmt w:val="bullet"/>
+      <w:lvlText w:val=""/>
+      <w:lvlJc w:val="left"/>
+      <w:pPr>
+        <w:tabs>
+          <w:tab w:val="num" w:pos="3600"/>
+        </w:tabs>
+        <w:ind w:left="3600" w:hanging="360"/>
+      </w:pPr>
+      <w:rPr>
+        <w:rFonts w:ascii="Wingdings" w:hAnsi="Wingdings" w:hint="default"/>
+        <w:sz w:val="20"/>
+      </w:rPr>
+    </w:lvl>
+    <w:lvl w:ilvl="5" w:tentative="1">
+      <w:start w:val="1"/>
+      <w:numFmt w:val="bullet"/>
+      <w:lvlText w:val=""/>
+      <w:lvlJc w:val="left"/>
+      <w:pPr>
+        <w:tabs>
+          <w:tab w:val="num" w:pos="4320"/>
+        </w:tabs>
+        <w:ind w:left="4320" w:hanging="360"/>
+      </w:pPr>
+      <w:rPr>
+        <w:rFonts w:ascii="Wingdings" w:hAnsi="Wingdings" w:hint="default"/>
+        <w:sz w:val="20"/>
+      </w:rPr>
+    </w:lvl>
+    <w:lvl w:ilvl="6" w:tentative="1">
+      <w:start w:val="1"/>
+      <w:numFmt w:val="bullet"/>
+      <w:lvlText w:val=""/>
+      <w:lvlJc w:val="left"/>
+      <w:pPr>
+        <w:tabs>
+          <w:tab w:val="num" w:pos="5040"/>
+        </w:tabs>
+        <w:ind w:left="5040" w:hanging="360"/>
+      </w:pPr>
+      <w:rPr>
+        <w:rFonts w:ascii="Wingdings" w:hAnsi="Wingdings" w:hint="default"/>
+        <w:sz w:val="20"/>
+      </w:rPr>
+    </w:lvl>
+    <w:lvl w:ilvl="7" w:tentative="1">
+      <w:start w:val="1"/>
+      <w:numFmt w:val="bullet"/>
+      <w:lvlText w:val=""/>
+      <w:lvlJc w:val="left"/>
+      <w:pPr>
+        <w:tabs>
+          <w:tab w:val="num" w:pos="5760"/>
+        </w:tabs>
+        <w:ind w:left="5760" w:hanging="360"/>
+      </w:pPr>
+      <w:rPr>
+        <w:rFonts w:ascii="Wingdings" w:hAnsi="Wingdings" w:hint="default"/>
+        <w:sz w:val="20"/>
+      </w:rPr>
+    </w:lvl>
+    <w:lvl w:ilvl="8" w:tentative="1">
+      <w:start w:val="1"/>
+      <w:numFmt w:val="bullet"/>
+      <w:lvlText w:val=""/>
+      <w:lvlJc w:val="left"/>
+      <w:pPr>
+        <w:tabs>
+          <w:tab w:val="num" w:pos="6480"/>
+        </w:tabs>
+        <w:ind w:left="6480" w:hanging="360"/>
+      </w:pPr>
+      <w:rPr>
+        <w:rFonts w:ascii="Wingdings" w:hAnsi="Wingdings" w:hint="default"/>
+        <w:sz w:val="20"/>
+      </w:rPr>
+    </w:lvl>
+  </w:abstractNum>
+  <w:abstractNum w:abstractNumId="16" w15:restartNumberingAfterBreak="0">
     <w:nsid w:val="37FE455A"/>
     <w:multiLevelType w:val="multilevel"/>
     <w:tmpl w:val="A43E51A6"/>
@@ -10205,7 +9049,7 @@
       </w:pPr>
     </w:lvl>
   </w:abstractNum>
-  <w:abstractNum w:abstractNumId="14" w15:restartNumberingAfterBreak="0">
+  <w:abstractNum w:abstractNumId="17" w15:restartNumberingAfterBreak="0">
     <w:nsid w:val="42CC3FBA"/>
     <w:multiLevelType w:val="multilevel"/>
     <w:tmpl w:val="19507282"/>
@@ -10354,7 +9198,7 @@
       </w:rPr>
     </w:lvl>
   </w:abstractNum>
-  <w:abstractNum w:abstractNumId="15" w15:restartNumberingAfterBreak="0">
+  <w:abstractNum w:abstractNumId="18" w15:restartNumberingAfterBreak="0">
     <w:nsid w:val="460E512F"/>
     <w:multiLevelType w:val="multilevel"/>
     <w:tmpl w:val="73A858D8"/>
@@ -10503,7 +9347,7 @@
       </w:rPr>
     </w:lvl>
   </w:abstractNum>
-  <w:abstractNum w:abstractNumId="16" w15:restartNumberingAfterBreak="0">
+  <w:abstractNum w:abstractNumId="19" w15:restartNumberingAfterBreak="0">
     <w:nsid w:val="4B386A60"/>
     <w:multiLevelType w:val="multilevel"/>
     <w:tmpl w:val="401AA35E"/>
@@ -10652,7 +9496,7 @@
       </w:rPr>
     </w:lvl>
   </w:abstractNum>
-  <w:abstractNum w:abstractNumId="17" w15:restartNumberingAfterBreak="0">
+  <w:abstractNum w:abstractNumId="20" w15:restartNumberingAfterBreak="0">
     <w:nsid w:val="51DB72FE"/>
     <w:multiLevelType w:val="multilevel"/>
     <w:tmpl w:val="A574C086"/>
@@ -10774,7 +9618,7 @@
       </w:rPr>
     </w:lvl>
   </w:abstractNum>
-  <w:abstractNum w:abstractNumId="18" w15:restartNumberingAfterBreak="0">
+  <w:abstractNum w:abstractNumId="21" w15:restartNumberingAfterBreak="0">
     <w:nsid w:val="5A58365A"/>
     <w:multiLevelType w:val="multilevel"/>
     <w:tmpl w:val="98A8CE08"/>
@@ -10887,7 +9731,7 @@
       </w:pPr>
     </w:lvl>
   </w:abstractNum>
-  <w:abstractNum w:abstractNumId="19" w15:restartNumberingAfterBreak="0">
+  <w:abstractNum w:abstractNumId="22" w15:restartNumberingAfterBreak="0">
     <w:nsid w:val="5F7D130D"/>
     <w:multiLevelType w:val="multilevel"/>
     <w:tmpl w:val="2A2A14B2"/>
@@ -11036,7 +9880,7 @@
       </w:rPr>
     </w:lvl>
   </w:abstractNum>
-  <w:abstractNum w:abstractNumId="20" w15:restartNumberingAfterBreak="0">
+  <w:abstractNum w:abstractNumId="23" w15:restartNumberingAfterBreak="0">
     <w:nsid w:val="62CD1600"/>
     <w:multiLevelType w:val="multilevel"/>
     <w:tmpl w:val="6B16B2FA"/>
@@ -11185,7 +10029,7 @@
       </w:rPr>
     </w:lvl>
   </w:abstractNum>
-  <w:abstractNum w:abstractNumId="21" w15:restartNumberingAfterBreak="0">
+  <w:abstractNum w:abstractNumId="24" w15:restartNumberingAfterBreak="0">
     <w:nsid w:val="67986C83"/>
     <w:multiLevelType w:val="hybridMultilevel"/>
     <w:tmpl w:val="509010CC"/>
@@ -11271,7 +10115,7 @@
       </w:pPr>
     </w:lvl>
   </w:abstractNum>
-  <w:abstractNum w:abstractNumId="22" w15:restartNumberingAfterBreak="0">
+  <w:abstractNum w:abstractNumId="25" w15:restartNumberingAfterBreak="0">
     <w:nsid w:val="6A1E589D"/>
     <w:multiLevelType w:val="multilevel"/>
     <w:tmpl w:val="7EFAAA5E"/>
@@ -11420,7 +10264,305 @@
       </w:rPr>
     </w:lvl>
   </w:abstractNum>
-  <w:abstractNum w:abstractNumId="23" w15:restartNumberingAfterBreak="0">
+  <w:abstractNum w:abstractNumId="26" w15:restartNumberingAfterBreak="0">
+    <w:nsid w:val="6AED489D"/>
+    <w:multiLevelType w:val="multilevel"/>
+    <w:tmpl w:val="0AD04D94"/>
+    <w:lvl w:ilvl="0">
+      <w:start w:val="1"/>
+      <w:numFmt w:val="bullet"/>
+      <w:lvlText w:val=""/>
+      <w:lvlJc w:val="left"/>
+      <w:pPr>
+        <w:tabs>
+          <w:tab w:val="num" w:pos="720"/>
+        </w:tabs>
+        <w:ind w:left="720" w:hanging="360"/>
+      </w:pPr>
+      <w:rPr>
+        <w:rFonts w:ascii="Symbol" w:hAnsi="Symbol" w:hint="default"/>
+        <w:sz w:val="20"/>
+      </w:rPr>
+    </w:lvl>
+    <w:lvl w:ilvl="1" w:tentative="1">
+      <w:start w:val="1"/>
+      <w:numFmt w:val="bullet"/>
+      <w:lvlText w:val="o"/>
+      <w:lvlJc w:val="left"/>
+      <w:pPr>
+        <w:tabs>
+          <w:tab w:val="num" w:pos="1440"/>
+        </w:tabs>
+        <w:ind w:left="1440" w:hanging="360"/>
+      </w:pPr>
+      <w:rPr>
+        <w:rFonts w:ascii="Courier New" w:hAnsi="Courier New" w:hint="default"/>
+        <w:sz w:val="20"/>
+      </w:rPr>
+    </w:lvl>
+    <w:lvl w:ilvl="2" w:tentative="1">
+      <w:start w:val="1"/>
+      <w:numFmt w:val="bullet"/>
+      <w:lvlText w:val=""/>
+      <w:lvlJc w:val="left"/>
+      <w:pPr>
+        <w:tabs>
+          <w:tab w:val="num" w:pos="2160"/>
+        </w:tabs>
+        <w:ind w:left="2160" w:hanging="360"/>
+      </w:pPr>
+      <w:rPr>
+        <w:rFonts w:ascii="Wingdings" w:hAnsi="Wingdings" w:hint="default"/>
+        <w:sz w:val="20"/>
+      </w:rPr>
+    </w:lvl>
+    <w:lvl w:ilvl="3" w:tentative="1">
+      <w:start w:val="1"/>
+      <w:numFmt w:val="bullet"/>
+      <w:lvlText w:val=""/>
+      <w:lvlJc w:val="left"/>
+      <w:pPr>
+        <w:tabs>
+          <w:tab w:val="num" w:pos="2880"/>
+        </w:tabs>
+        <w:ind w:left="2880" w:hanging="360"/>
+      </w:pPr>
+      <w:rPr>
+        <w:rFonts w:ascii="Wingdings" w:hAnsi="Wingdings" w:hint="default"/>
+        <w:sz w:val="20"/>
+      </w:rPr>
+    </w:lvl>
+    <w:lvl w:ilvl="4" w:tentative="1">
+      <w:start w:val="1"/>
+      <w:numFmt w:val="bullet"/>
+      <w:lvlText w:val=""/>
+      <w:lvlJc w:val="left"/>
+      <w:pPr>
+        <w:tabs>
+          <w:tab w:val="num" w:pos="3600"/>
+        </w:tabs>
+        <w:ind w:left="3600" w:hanging="360"/>
+      </w:pPr>
+      <w:rPr>
+        <w:rFonts w:ascii="Wingdings" w:hAnsi="Wingdings" w:hint="default"/>
+        <w:sz w:val="20"/>
+      </w:rPr>
+    </w:lvl>
+    <w:lvl w:ilvl="5" w:tentative="1">
+      <w:start w:val="1"/>
+      <w:numFmt w:val="bullet"/>
+      <w:lvlText w:val=""/>
+      <w:lvlJc w:val="left"/>
+      <w:pPr>
+        <w:tabs>
+          <w:tab w:val="num" w:pos="4320"/>
+        </w:tabs>
+        <w:ind w:left="4320" w:hanging="360"/>
+      </w:pPr>
+      <w:rPr>
+        <w:rFonts w:ascii="Wingdings" w:hAnsi="Wingdings" w:hint="default"/>
+        <w:sz w:val="20"/>
+      </w:rPr>
+    </w:lvl>
+    <w:lvl w:ilvl="6" w:tentative="1">
+      <w:start w:val="1"/>
+      <w:numFmt w:val="bullet"/>
+      <w:lvlText w:val=""/>
+      <w:lvlJc w:val="left"/>
+      <w:pPr>
+        <w:tabs>
+          <w:tab w:val="num" w:pos="5040"/>
+        </w:tabs>
+        <w:ind w:left="5040" w:hanging="360"/>
+      </w:pPr>
+      <w:rPr>
+        <w:rFonts w:ascii="Wingdings" w:hAnsi="Wingdings" w:hint="default"/>
+        <w:sz w:val="20"/>
+      </w:rPr>
+    </w:lvl>
+    <w:lvl w:ilvl="7" w:tentative="1">
+      <w:start w:val="1"/>
+      <w:numFmt w:val="bullet"/>
+      <w:lvlText w:val=""/>
+      <w:lvlJc w:val="left"/>
+      <w:pPr>
+        <w:tabs>
+          <w:tab w:val="num" w:pos="5760"/>
+        </w:tabs>
+        <w:ind w:left="5760" w:hanging="360"/>
+      </w:pPr>
+      <w:rPr>
+        <w:rFonts w:ascii="Wingdings" w:hAnsi="Wingdings" w:hint="default"/>
+        <w:sz w:val="20"/>
+      </w:rPr>
+    </w:lvl>
+    <w:lvl w:ilvl="8" w:tentative="1">
+      <w:start w:val="1"/>
+      <w:numFmt w:val="bullet"/>
+      <w:lvlText w:val=""/>
+      <w:lvlJc w:val="left"/>
+      <w:pPr>
+        <w:tabs>
+          <w:tab w:val="num" w:pos="6480"/>
+        </w:tabs>
+        <w:ind w:left="6480" w:hanging="360"/>
+      </w:pPr>
+      <w:rPr>
+        <w:rFonts w:ascii="Wingdings" w:hAnsi="Wingdings" w:hint="default"/>
+        <w:sz w:val="20"/>
+      </w:rPr>
+    </w:lvl>
+  </w:abstractNum>
+  <w:abstractNum w:abstractNumId="27" w15:restartNumberingAfterBreak="0">
+    <w:nsid w:val="6CE278E0"/>
+    <w:multiLevelType w:val="multilevel"/>
+    <w:tmpl w:val="155E39B4"/>
+    <w:lvl w:ilvl="0">
+      <w:start w:val="1"/>
+      <w:numFmt w:val="bullet"/>
+      <w:lvlText w:val=""/>
+      <w:lvlJc w:val="left"/>
+      <w:pPr>
+        <w:tabs>
+          <w:tab w:val="num" w:pos="720"/>
+        </w:tabs>
+        <w:ind w:left="720" w:hanging="360"/>
+      </w:pPr>
+      <w:rPr>
+        <w:rFonts w:ascii="Symbol" w:hAnsi="Symbol" w:hint="default"/>
+        <w:sz w:val="20"/>
+      </w:rPr>
+    </w:lvl>
+    <w:lvl w:ilvl="1" w:tentative="1">
+      <w:start w:val="1"/>
+      <w:numFmt w:val="bullet"/>
+      <w:lvlText w:val="o"/>
+      <w:lvlJc w:val="left"/>
+      <w:pPr>
+        <w:tabs>
+          <w:tab w:val="num" w:pos="1440"/>
+        </w:tabs>
+        <w:ind w:left="1440" w:hanging="360"/>
+      </w:pPr>
+      <w:rPr>
+        <w:rFonts w:ascii="Courier New" w:hAnsi="Courier New" w:hint="default"/>
+        <w:sz w:val="20"/>
+      </w:rPr>
+    </w:lvl>
+    <w:lvl w:ilvl="2" w:tentative="1">
+      <w:start w:val="1"/>
+      <w:numFmt w:val="bullet"/>
+      <w:lvlText w:val=""/>
+      <w:lvlJc w:val="left"/>
+      <w:pPr>
+        <w:tabs>
+          <w:tab w:val="num" w:pos="2160"/>
+        </w:tabs>
+        <w:ind w:left="2160" w:hanging="360"/>
+      </w:pPr>
+      <w:rPr>
+        <w:rFonts w:ascii="Wingdings" w:hAnsi="Wingdings" w:hint="default"/>
+        <w:sz w:val="20"/>
+      </w:rPr>
+    </w:lvl>
+    <w:lvl w:ilvl="3" w:tentative="1">
+      <w:start w:val="1"/>
+      <w:numFmt w:val="bullet"/>
+      <w:lvlText w:val=""/>
+      <w:lvlJc w:val="left"/>
+      <w:pPr>
+        <w:tabs>
+          <w:tab w:val="num" w:pos="2880"/>
+        </w:tabs>
+        <w:ind w:left="2880" w:hanging="360"/>
+      </w:pPr>
+      <w:rPr>
+        <w:rFonts w:ascii="Wingdings" w:hAnsi="Wingdings" w:hint="default"/>
+        <w:sz w:val="20"/>
+      </w:rPr>
+    </w:lvl>
+    <w:lvl w:ilvl="4" w:tentative="1">
+      <w:start w:val="1"/>
+      <w:numFmt w:val="bullet"/>
+      <w:lvlText w:val=""/>
+      <w:lvlJc w:val="left"/>
+      <w:pPr>
+        <w:tabs>
+          <w:tab w:val="num" w:pos="3600"/>
+        </w:tabs>
+        <w:ind w:left="3600" w:hanging="360"/>
+      </w:pPr>
+      <w:rPr>
+        <w:rFonts w:ascii="Wingdings" w:hAnsi="Wingdings" w:hint="default"/>
+        <w:sz w:val="20"/>
+      </w:rPr>
+    </w:lvl>
+    <w:lvl w:ilvl="5" w:tentative="1">
+      <w:start w:val="1"/>
+      <w:numFmt w:val="bullet"/>
+      <w:lvlText w:val=""/>
+      <w:lvlJc w:val="left"/>
+      <w:pPr>
+        <w:tabs>
+          <w:tab w:val="num" w:pos="4320"/>
+        </w:tabs>
+        <w:ind w:left="4320" w:hanging="360"/>
+      </w:pPr>
+      <w:rPr>
+        <w:rFonts w:ascii="Wingdings" w:hAnsi="Wingdings" w:hint="default"/>
+        <w:sz w:val="20"/>
+      </w:rPr>
+    </w:lvl>
+    <w:lvl w:ilvl="6" w:tentative="1">
+      <w:start w:val="1"/>
+      <w:numFmt w:val="bullet"/>
+      <w:lvlText w:val=""/>
+      <w:lvlJc w:val="left"/>
+      <w:pPr>
+        <w:tabs>
+          <w:tab w:val="num" w:pos="5040"/>
+        </w:tabs>
+        <w:ind w:left="5040" w:hanging="360"/>
+      </w:pPr>
+      <w:rPr>
+        <w:rFonts w:ascii="Wingdings" w:hAnsi="Wingdings" w:hint="default"/>
+        <w:sz w:val="20"/>
+      </w:rPr>
+    </w:lvl>
+    <w:lvl w:ilvl="7" w:tentative="1">
+      <w:start w:val="1"/>
+      <w:numFmt w:val="bullet"/>
+      <w:lvlText w:val=""/>
+      <w:lvlJc w:val="left"/>
+      <w:pPr>
+        <w:tabs>
+          <w:tab w:val="num" w:pos="5760"/>
+        </w:tabs>
+        <w:ind w:left="5760" w:hanging="360"/>
+      </w:pPr>
+      <w:rPr>
+        <w:rFonts w:ascii="Wingdings" w:hAnsi="Wingdings" w:hint="default"/>
+        <w:sz w:val="20"/>
+      </w:rPr>
+    </w:lvl>
+    <w:lvl w:ilvl="8" w:tentative="1">
+      <w:start w:val="1"/>
+      <w:numFmt w:val="bullet"/>
+      <w:lvlText w:val=""/>
+      <w:lvlJc w:val="left"/>
+      <w:pPr>
+        <w:tabs>
+          <w:tab w:val="num" w:pos="6480"/>
+        </w:tabs>
+        <w:ind w:left="6480" w:hanging="360"/>
+      </w:pPr>
+      <w:rPr>
+        <w:rFonts w:ascii="Wingdings" w:hAnsi="Wingdings" w:hint="default"/>
+        <w:sz w:val="20"/>
+      </w:rPr>
+    </w:lvl>
+  </w:abstractNum>
+  <w:abstractNum w:abstractNumId="28" w15:restartNumberingAfterBreak="0">
     <w:nsid w:val="6DB75E9A"/>
     <w:multiLevelType w:val="multilevel"/>
     <w:tmpl w:val="2C2C0CC2"/>
@@ -11569,7 +10711,7 @@
       </w:rPr>
     </w:lvl>
   </w:abstractNum>
-  <w:abstractNum w:abstractNumId="24" w15:restartNumberingAfterBreak="0">
+  <w:abstractNum w:abstractNumId="29" w15:restartNumberingAfterBreak="0">
     <w:nsid w:val="720A4B3C"/>
     <w:multiLevelType w:val="multilevel"/>
     <w:tmpl w:val="EC786DCC"/>
@@ -11718,7 +10860,156 @@
       </w:rPr>
     </w:lvl>
   </w:abstractNum>
-  <w:abstractNum w:abstractNumId="25" w15:restartNumberingAfterBreak="0">
+  <w:abstractNum w:abstractNumId="30" w15:restartNumberingAfterBreak="0">
+    <w:nsid w:val="77F07E4C"/>
+    <w:multiLevelType w:val="multilevel"/>
+    <w:tmpl w:val="004A895A"/>
+    <w:lvl w:ilvl="0">
+      <w:start w:val="1"/>
+      <w:numFmt w:val="bullet"/>
+      <w:lvlText w:val=""/>
+      <w:lvlJc w:val="left"/>
+      <w:pPr>
+        <w:tabs>
+          <w:tab w:val="num" w:pos="720"/>
+        </w:tabs>
+        <w:ind w:left="720" w:hanging="360"/>
+      </w:pPr>
+      <w:rPr>
+        <w:rFonts w:ascii="Symbol" w:hAnsi="Symbol" w:hint="default"/>
+        <w:sz w:val="20"/>
+      </w:rPr>
+    </w:lvl>
+    <w:lvl w:ilvl="1" w:tentative="1">
+      <w:start w:val="1"/>
+      <w:numFmt w:val="bullet"/>
+      <w:lvlText w:val="o"/>
+      <w:lvlJc w:val="left"/>
+      <w:pPr>
+        <w:tabs>
+          <w:tab w:val="num" w:pos="1440"/>
+        </w:tabs>
+        <w:ind w:left="1440" w:hanging="360"/>
+      </w:pPr>
+      <w:rPr>
+        <w:rFonts w:ascii="Courier New" w:hAnsi="Courier New" w:hint="default"/>
+        <w:sz w:val="20"/>
+      </w:rPr>
+    </w:lvl>
+    <w:lvl w:ilvl="2" w:tentative="1">
+      <w:start w:val="1"/>
+      <w:numFmt w:val="bullet"/>
+      <w:lvlText w:val=""/>
+      <w:lvlJc w:val="left"/>
+      <w:pPr>
+        <w:tabs>
+          <w:tab w:val="num" w:pos="2160"/>
+        </w:tabs>
+        <w:ind w:left="2160" w:hanging="360"/>
+      </w:pPr>
+      <w:rPr>
+        <w:rFonts w:ascii="Wingdings" w:hAnsi="Wingdings" w:hint="default"/>
+        <w:sz w:val="20"/>
+      </w:rPr>
+    </w:lvl>
+    <w:lvl w:ilvl="3" w:tentative="1">
+      <w:start w:val="1"/>
+      <w:numFmt w:val="bullet"/>
+      <w:lvlText w:val=""/>
+      <w:lvlJc w:val="left"/>
+      <w:pPr>
+        <w:tabs>
+          <w:tab w:val="num" w:pos="2880"/>
+        </w:tabs>
+        <w:ind w:left="2880" w:hanging="360"/>
+      </w:pPr>
+      <w:rPr>
+        <w:rFonts w:ascii="Wingdings" w:hAnsi="Wingdings" w:hint="default"/>
+        <w:sz w:val="20"/>
+      </w:rPr>
+    </w:lvl>
+    <w:lvl w:ilvl="4" w:tentative="1">
+      <w:start w:val="1"/>
+      <w:numFmt w:val="bullet"/>
+      <w:lvlText w:val=""/>
+      <w:lvlJc w:val="left"/>
+      <w:pPr>
+        <w:tabs>
+          <w:tab w:val="num" w:pos="3600"/>
+        </w:tabs>
+        <w:ind w:left="3600" w:hanging="360"/>
+      </w:pPr>
+      <w:rPr>
+        <w:rFonts w:ascii="Wingdings" w:hAnsi="Wingdings" w:hint="default"/>
+        <w:sz w:val="20"/>
+      </w:rPr>
+    </w:lvl>
+    <w:lvl w:ilvl="5" w:tentative="1">
+      <w:start w:val="1"/>
+      <w:numFmt w:val="bullet"/>
+      <w:lvlText w:val=""/>
+      <w:lvlJc w:val="left"/>
+      <w:pPr>
+        <w:tabs>
+          <w:tab w:val="num" w:pos="4320"/>
+        </w:tabs>
+        <w:ind w:left="4320" w:hanging="360"/>
+      </w:pPr>
+      <w:rPr>
+        <w:rFonts w:ascii="Wingdings" w:hAnsi="Wingdings" w:hint="default"/>
+        <w:sz w:val="20"/>
+      </w:rPr>
+    </w:lvl>
+    <w:lvl w:ilvl="6" w:tentative="1">
+      <w:start w:val="1"/>
+      <w:numFmt w:val="bullet"/>
+      <w:lvlText w:val=""/>
+      <w:lvlJc w:val="left"/>
+      <w:pPr>
+        <w:tabs>
+          <w:tab w:val="num" w:pos="5040"/>
+        </w:tabs>
+        <w:ind w:left="5040" w:hanging="360"/>
+      </w:pPr>
+      <w:rPr>
+        <w:rFonts w:ascii="Wingdings" w:hAnsi="Wingdings" w:hint="default"/>
+        <w:sz w:val="20"/>
+      </w:rPr>
+    </w:lvl>
+    <w:lvl w:ilvl="7" w:tentative="1">
+      <w:start w:val="1"/>
+      <w:numFmt w:val="bullet"/>
+      <w:lvlText w:val=""/>
+      <w:lvlJc w:val="left"/>
+      <w:pPr>
+        <w:tabs>
+          <w:tab w:val="num" w:pos="5760"/>
+        </w:tabs>
+        <w:ind w:left="5760" w:hanging="360"/>
+      </w:pPr>
+      <w:rPr>
+        <w:rFonts w:ascii="Wingdings" w:hAnsi="Wingdings" w:hint="default"/>
+        <w:sz w:val="20"/>
+      </w:rPr>
+    </w:lvl>
+    <w:lvl w:ilvl="8" w:tentative="1">
+      <w:start w:val="1"/>
+      <w:numFmt w:val="bullet"/>
+      <w:lvlText w:val=""/>
+      <w:lvlJc w:val="left"/>
+      <w:pPr>
+        <w:tabs>
+          <w:tab w:val="num" w:pos="6480"/>
+        </w:tabs>
+        <w:ind w:left="6480" w:hanging="360"/>
+      </w:pPr>
+      <w:rPr>
+        <w:rFonts w:ascii="Wingdings" w:hAnsi="Wingdings" w:hint="default"/>
+        <w:sz w:val="20"/>
+      </w:rPr>
+    </w:lvl>
+  </w:abstractNum>
+  <w:abstractNum w:abstractNumId="31" w15:restartNumberingAfterBreak="0">
     <w:nsid w:val="7F663E67"/>
     <w:multiLevelType w:val="multilevel"/>
     <w:tmpl w:val="74EC072C"/>
@@ -11868,7 +11159,7 @@
     </w:lvl>
   </w:abstractNum>
   <w:num w:numId="1" w16cid:durableId="1768651496">
-    <w:abstractNumId w:val="23"/>
+    <w:abstractNumId w:val="28"/>
   </w:num>
   <w:num w:numId="2" w16cid:durableId="1475412767">
     <w:abstractNumId w:val="2"/>
@@ -11877,19 +11168,19 @@
     <w:abstractNumId w:val="1"/>
   </w:num>
   <w:num w:numId="4" w16cid:durableId="1567107216">
-    <w:abstractNumId w:val="18"/>
+    <w:abstractNumId w:val="21"/>
   </w:num>
   <w:num w:numId="5" w16cid:durableId="1905213345">
+    <w:abstractNumId w:val="16"/>
+  </w:num>
+  <w:num w:numId="6" w16cid:durableId="2127772554">
+    <w:abstractNumId w:val="20"/>
+  </w:num>
+  <w:num w:numId="7" w16cid:durableId="634454684">
     <w:abstractNumId w:val="13"/>
   </w:num>
-  <w:num w:numId="6" w16cid:durableId="2127772554">
+  <w:num w:numId="8" w16cid:durableId="841044477">
     <w:abstractNumId w:val="17"/>
-  </w:num>
-  <w:num w:numId="7" w16cid:durableId="634454684">
-    <w:abstractNumId w:val="11"/>
-  </w:num>
-  <w:num w:numId="8" w16cid:durableId="841044477">
-    <w:abstractNumId w:val="14"/>
   </w:num>
   <w:num w:numId="9" w16cid:durableId="728722445">
     <w:abstractNumId w:val="6"/>
@@ -11898,52 +11189,70 @@
     <w:abstractNumId w:val="5"/>
   </w:num>
   <w:num w:numId="11" w16cid:durableId="2070565366">
-    <w:abstractNumId w:val="8"/>
+    <w:abstractNumId w:val="10"/>
   </w:num>
   <w:num w:numId="12" w16cid:durableId="1595505147">
     <w:abstractNumId w:val="4"/>
   </w:num>
   <w:num w:numId="13" w16cid:durableId="937132019">
-    <w:abstractNumId w:val="19"/>
+    <w:abstractNumId w:val="22"/>
   </w:num>
   <w:num w:numId="14" w16cid:durableId="1685398360">
-    <w:abstractNumId w:val="20"/>
+    <w:abstractNumId w:val="23"/>
   </w:num>
   <w:num w:numId="15" w16cid:durableId="1644967001">
-    <w:abstractNumId w:val="21"/>
+    <w:abstractNumId w:val="24"/>
   </w:num>
   <w:num w:numId="16" w16cid:durableId="818033812">
-    <w:abstractNumId w:val="22"/>
+    <w:abstractNumId w:val="25"/>
   </w:num>
   <w:num w:numId="17" w16cid:durableId="1607233693">
-    <w:abstractNumId w:val="16"/>
+    <w:abstractNumId w:val="19"/>
   </w:num>
   <w:num w:numId="18" w16cid:durableId="2048141791">
     <w:abstractNumId w:val="0"/>
   </w:num>
   <w:num w:numId="19" w16cid:durableId="80418189">
-    <w:abstractNumId w:val="9"/>
+    <w:abstractNumId w:val="11"/>
   </w:num>
   <w:num w:numId="20" w16cid:durableId="805926429">
-    <w:abstractNumId w:val="10"/>
+    <w:abstractNumId w:val="12"/>
   </w:num>
   <w:num w:numId="21" w16cid:durableId="2035962035">
     <w:abstractNumId w:val="3"/>
   </w:num>
   <w:num w:numId="22" w16cid:durableId="1620183775">
+    <w:abstractNumId w:val="9"/>
+  </w:num>
+  <w:num w:numId="23" w16cid:durableId="1919513129">
+    <w:abstractNumId w:val="18"/>
+  </w:num>
+  <w:num w:numId="24" w16cid:durableId="990868423">
+    <w:abstractNumId w:val="31"/>
+  </w:num>
+  <w:num w:numId="25" w16cid:durableId="1274633919">
+    <w:abstractNumId w:val="29"/>
+  </w:num>
+  <w:num w:numId="26" w16cid:durableId="296648696">
+    <w:abstractNumId w:val="14"/>
+  </w:num>
+  <w:num w:numId="27" w16cid:durableId="1573858053">
+    <w:abstractNumId w:val="26"/>
+  </w:num>
+  <w:num w:numId="28" w16cid:durableId="1023432332">
     <w:abstractNumId w:val="7"/>
   </w:num>
-  <w:num w:numId="23" w16cid:durableId="1919513129">
+  <w:num w:numId="29" w16cid:durableId="1840465074">
+    <w:abstractNumId w:val="30"/>
+  </w:num>
+  <w:num w:numId="30" w16cid:durableId="1466511830">
+    <w:abstractNumId w:val="8"/>
+  </w:num>
+  <w:num w:numId="31" w16cid:durableId="1943874915">
     <w:abstractNumId w:val="15"/>
   </w:num>
-  <w:num w:numId="24" w16cid:durableId="990868423">
-    <w:abstractNumId w:val="25"/>
-  </w:num>
-  <w:num w:numId="25" w16cid:durableId="1274633919">
-    <w:abstractNumId w:val="24"/>
-  </w:num>
-  <w:num w:numId="26" w16cid:durableId="296648696">
-    <w:abstractNumId w:val="12"/>
+  <w:num w:numId="32" w16cid:durableId="503859496">
+    <w:abstractNumId w:val="27"/>
   </w:num>
   <w:numIdMacAtCleanup w:val="5"/>
 </w:numbering>

</xml_diff>